<commit_message>
Actualizació del GDD (faltan cosas que hay que añadir)
</commit_message>
<xml_diff>
--- a/DistrictDanceBattleGDD.docx
+++ b/DistrictDanceBattleGDD.docx
@@ -1,6 +1,6 @@
 
 <file path=word/document.xml><?xml version="1.0" encoding="utf-8"?>
-<w:document xmlns:wpc="http://schemas.microsoft.com/office/word/2010/wordprocessingCanvas" xmlns:mo="http://schemas.microsoft.com/office/mac/office/2008/main" xmlns:mc="http://schemas.openxmlformats.org/markup-compatibility/2006" xmlns:mv="urn:schemas-microsoft-com:mac:vml" xmlns:o="urn:schemas-microsoft-com:office:office" xmlns:r="http://schemas.openxmlformats.org/officeDocument/2006/relationships" xmlns:m="http://schemas.openxmlformats.org/officeDocument/2006/math" xmlns:v="urn:schemas-microsoft-com:vml" xmlns:wp14="http://schemas.microsoft.com/office/word/2010/wordprocessingDrawing" xmlns:wp="http://schemas.openxmlformats.org/drawingml/2006/wordprocessingDrawing" xmlns:w10="urn:schemas-microsoft-com:office:word" xmlns:w="http://schemas.openxmlformats.org/wordprocessingml/2006/main" xmlns:w14="http://schemas.microsoft.com/office/word/2010/wordml" xmlns:wpg="http://schemas.microsoft.com/office/word/2010/wordprocessingGroup" xmlns:wpi="http://schemas.microsoft.com/office/word/2010/wordprocessingInk" xmlns:wne="http://schemas.microsoft.com/office/word/2006/wordml" xmlns:wps="http://schemas.microsoft.com/office/word/2010/wordprocessingShape" mc:Ignorable="w14 wp14">
+<w:document xmlns:wpc="http://schemas.microsoft.com/office/word/2010/wordprocessingCanvas" xmlns:cx="http://schemas.microsoft.com/office/drawing/2014/chartex" xmlns:cx1="http://schemas.microsoft.com/office/drawing/2015/9/8/chartex" xmlns:cx2="http://schemas.microsoft.com/office/drawing/2015/10/21/chartex" xmlns:cx3="http://schemas.microsoft.com/office/drawing/2016/5/9/chartex" xmlns:cx4="http://schemas.microsoft.com/office/drawing/2016/5/10/chartex" xmlns:cx5="http://schemas.microsoft.com/office/drawing/2016/5/11/chartex" xmlns:cx6="http://schemas.microsoft.com/office/drawing/2016/5/12/chartex" xmlns:cx7="http://schemas.microsoft.com/office/drawing/2016/5/13/chartex" xmlns:cx8="http://schemas.microsoft.com/office/drawing/2016/5/14/chartex" xmlns:mc="http://schemas.openxmlformats.org/markup-compatibility/2006" xmlns:aink="http://schemas.microsoft.com/office/drawing/2016/ink" xmlns:am3d="http://schemas.microsoft.com/office/drawing/2017/model3d" xmlns:o="urn:schemas-microsoft-com:office:office" xmlns:r="http://schemas.openxmlformats.org/officeDocument/2006/relationships" xmlns:m="http://schemas.openxmlformats.org/officeDocument/2006/math" xmlns:v="urn:schemas-microsoft-com:vml" xmlns:wp14="http://schemas.microsoft.com/office/word/2010/wordprocessingDrawing" xmlns:wp="http://schemas.openxmlformats.org/drawingml/2006/wordprocessingDrawing" xmlns:w10="urn:schemas-microsoft-com:office:word" xmlns:w="http://schemas.openxmlformats.org/wordprocessingml/2006/main" xmlns:w14="http://schemas.microsoft.com/office/word/2010/wordml" xmlns:w15="http://schemas.microsoft.com/office/word/2012/wordml" xmlns:w16cid="http://schemas.microsoft.com/office/word/2016/wordml/cid" xmlns:w16se="http://schemas.microsoft.com/office/word/2015/wordml/symex" xmlns:wpg="http://schemas.microsoft.com/office/word/2010/wordprocessingGroup" xmlns:wpi="http://schemas.microsoft.com/office/word/2010/wordprocessingInk" xmlns:wne="http://schemas.microsoft.com/office/word/2006/wordml" xmlns:wps="http://schemas.microsoft.com/office/word/2010/wordprocessingShape" mc:Ignorable="w14 w15 w16se w16cid wp14">
   <w:body>
     <w:p>
       <w:pPr>
@@ -11,14 +11,34 @@
           <w:szCs w:val="36"/>
         </w:rPr>
       </w:pPr>
+      <w:proofErr w:type="spellStart"/>
       <w:r>
         <w:rPr>
           <w:b/>
           <w:sz w:val="36"/>
           <w:szCs w:val="36"/>
         </w:rPr>
-        <w:t>District Dance Battle</w:t>
-      </w:r>
+        <w:t>District</w:t>
+      </w:r>
+      <w:proofErr w:type="spellEnd"/>
+      <w:r>
+        <w:rPr>
+          <w:b/>
+          <w:sz w:val="36"/>
+          <w:szCs w:val="36"/>
+        </w:rPr>
+        <w:t xml:space="preserve"> Dance </w:t>
+      </w:r>
+      <w:proofErr w:type="spellStart"/>
+      <w:r>
+        <w:rPr>
+          <w:b/>
+          <w:sz w:val="36"/>
+          <w:szCs w:val="36"/>
+        </w:rPr>
+        <w:t>Battle</w:t>
+      </w:r>
+      <w:proofErr w:type="spellEnd"/>
     </w:p>
     <w:p>
       <w:pPr>
@@ -54,7 +74,7 @@
                     </pic:cNvPicPr>
                   </pic:nvPicPr>
                   <pic:blipFill rotWithShape="1">
-                    <a:blip r:embed="rId8">
+                    <a:blip r:embed="rId7">
                       <a:extLst>
                         <a:ext uri="{28A0092B-C50C-407E-A947-70E740481C1C}">
                           <a14:useLocalDpi xmlns:a14="http://schemas.microsoft.com/office/drawing/2010/main" val="0"/>
@@ -78,7 +98,7 @@
                     </a:ln>
                     <a:extLst>
                       <a:ext uri="{53640926-AAD7-44d8-BBD7-CCE9431645EC}">
-                        <a14:shadowObscured xmlns:a14="http://schemas.microsoft.com/office/drawing/2010/main"/>
+                        <a14:shadowObscured xmlns:a14="http://schemas.microsoft.com/office/drawing/2010/main" xmlns:w="http://schemas.openxmlformats.org/wordprocessingml/2006/main" xmlns:w10="urn:schemas-microsoft-com:office:word" xmlns:v="urn:schemas-microsoft-com:vml" xmlns:o="urn:schemas-microsoft-com:office:office" xmlns:mv="urn:schemas-microsoft-com:mac:vml" xmlns:mo="http://schemas.microsoft.com/office/mac/office/2008/main" xmlns=""/>
                       </a:ext>
                     </a:extLst>
                   </pic:spPr>
@@ -134,7 +154,7 @@
                     </pic:cNvPicPr>
                   </pic:nvPicPr>
                   <pic:blipFill>
-                    <a:blip r:embed="rId9">
+                    <a:blip r:embed="rId8">
                       <a:extLst>
                         <a:ext uri="{28A0092B-C50C-407E-A947-70E740481C1C}">
                           <a14:useLocalDpi xmlns:a14="http://schemas.microsoft.com/office/drawing/2010/main" val="0"/>
@@ -173,7 +193,7 @@
       <w:pPr>
         <w:jc w:val="center"/>
       </w:pPr>
-      <w:hyperlink r:id="rId10" w:history="1">
+      <w:hyperlink r:id="rId9" w:history="1">
         <w:r>
           <w:rPr>
             <w:rStyle w:val="Hipervnculo"/>
@@ -196,7 +216,15 @@
         <w:jc w:val="center"/>
       </w:pPr>
       <w:r>
-        <w:t>Versión Alpha 1.0 Hito 1 – 12 de Marzo 2019</w:t>
+        <w:t xml:space="preserve">Versión Alpha 1.0 Hito 1 – 12 de </w:t>
+      </w:r>
+      <w:proofErr w:type="gramStart"/>
+      <w:r>
+        <w:t>Marzo</w:t>
+      </w:r>
+      <w:proofErr w:type="gramEnd"/>
+      <w:r>
+        <w:t xml:space="preserve"> 2019</w:t>
       </w:r>
     </w:p>
     <w:p>
@@ -212,12 +240,44 @@
         <w:t>Descripción del juego</w:t>
       </w:r>
       <w:r>
-        <w:t>: juego de ritmo con historia lineal  y  estilo “boss rush”.</w:t>
-      </w:r>
-    </w:p>
-    <w:p>
-      <w:r>
-        <w:t>Géneros musicales diversos y estilo artístico pixel art colorido.</w:t>
+        <w:t xml:space="preserve">: juego de ritmo con historia </w:t>
+      </w:r>
+      <w:proofErr w:type="gramStart"/>
+      <w:r>
+        <w:t>lineal  y</w:t>
+      </w:r>
+      <w:proofErr w:type="gramEnd"/>
+      <w:r>
+        <w:t xml:space="preserve">  estilo “</w:t>
+      </w:r>
+      <w:proofErr w:type="spellStart"/>
+      <w:r>
+        <w:t>boss</w:t>
+      </w:r>
+      <w:proofErr w:type="spellEnd"/>
+      <w:r>
+        <w:t xml:space="preserve"> </w:t>
+      </w:r>
+      <w:proofErr w:type="spellStart"/>
+      <w:r>
+        <w:t>rush</w:t>
+      </w:r>
+      <w:proofErr w:type="spellEnd"/>
+      <w:r>
+        <w:t>”.</w:t>
+      </w:r>
+    </w:p>
+    <w:p>
+      <w:r>
+        <w:t xml:space="preserve">Géneros musicales diversos y estilo artístico </w:t>
+      </w:r>
+      <w:proofErr w:type="gramStart"/>
+      <w:r>
+        <w:t>pixel</w:t>
+      </w:r>
+      <w:proofErr w:type="gramEnd"/>
+      <w:r>
+        <w:t xml:space="preserve"> art colorido.</w:t>
       </w:r>
     </w:p>
     <w:p>
@@ -252,8 +312,13 @@
       <w:r>
         <w:t xml:space="preserve">e hispanohablantes, no está dirigido a un género </w:t>
       </w:r>
-      <w:r>
-        <w:t>concreto pero estimamos que el público mayoritariamente serán hombres.</w:t>
+      <w:proofErr w:type="gramStart"/>
+      <w:r>
+        <w:t>concreto</w:t>
+      </w:r>
+      <w:proofErr w:type="gramEnd"/>
+      <w:r>
+        <w:t xml:space="preserve"> pero estimamos que el público mayoritariamente serán hombres.</w:t>
       </w:r>
       <w:r>
         <w:t xml:space="preserve"> ++++Por qué?</w:t>
@@ -277,7 +342,40 @@
         <w:t>respecto a lo indicado en el HUD que será al ritmo de la música).</w:t>
       </w:r>
       <w:r>
-        <w:t xml:space="preserve"> ***more</w:t>
+        <w:t xml:space="preserve"> </w:t>
+      </w:r>
+      <w:r>
+        <w:t xml:space="preserve">Para poder avanzar en la historia, hay que llegar a una cierta cantidad de </w:t>
+      </w:r>
+      <w:proofErr w:type="gramStart"/>
+      <w:r>
+        <w:t>puntos(</w:t>
+      </w:r>
+      <w:proofErr w:type="gramEnd"/>
+      <w:r>
+        <w:t xml:space="preserve">igual o por encima de la mitad de los puntos totales) que se conseguirán cada vez que pulses bien </w:t>
+      </w:r>
+      <w:r>
+        <w:t xml:space="preserve">el </w:t>
+      </w:r>
+      <w:proofErr w:type="spellStart"/>
+      <w:r>
+        <w:t>botón.Al</w:t>
+      </w:r>
+      <w:proofErr w:type="spellEnd"/>
+      <w:r>
+        <w:t xml:space="preserve"> pulsar mal un número de notas seguidas </w:t>
+      </w:r>
+      <w:proofErr w:type="spellStart"/>
+      <w:r>
+        <w:t>pieres</w:t>
+      </w:r>
+      <w:proofErr w:type="spellEnd"/>
+      <w:r>
+        <w:t xml:space="preserve"> el nivel.</w:t>
+      </w:r>
+      <w:r>
+        <w:t>***more</w:t>
       </w:r>
     </w:p>
     <w:p/>
@@ -293,7 +391,56 @@
         <w:t xml:space="preserve">: </w:t>
       </w:r>
       <w:r>
-        <w:t>habrá cuatro posibilidades al pulsar los botones: miss(al dejar pasar la nota o pulsar una equivocada), bad(dado bien pero a destiempo), good (dado bien con cierto margen), perfect (totalmente coordinado).</w:t>
+        <w:t xml:space="preserve">habrá cuatro posibilidades al pulsar los botones: </w:t>
+      </w:r>
+      <w:proofErr w:type="spellStart"/>
+      <w:proofErr w:type="gramStart"/>
+      <w:r>
+        <w:t>bad</w:t>
+      </w:r>
+      <w:proofErr w:type="spellEnd"/>
+      <w:r>
+        <w:t>(</w:t>
+      </w:r>
+      <w:proofErr w:type="gramEnd"/>
+      <w:r>
+        <w:t xml:space="preserve">dado bien pero a </w:t>
+      </w:r>
+      <w:proofErr w:type="spellStart"/>
+      <w:r>
+        <w:t>destiempo</w:t>
+      </w:r>
+      <w:r>
+        <w:t>,al</w:t>
+      </w:r>
+      <w:proofErr w:type="spellEnd"/>
+      <w:r>
+        <w:t xml:space="preserve"> dejar pasar la nota o pulsar una equivocada</w:t>
+      </w:r>
+      <w:r>
+        <w:t>),</w:t>
+      </w:r>
+      <w:r>
+        <w:t>ok(dado bien pero lejos de donde hay que darle),</w:t>
+      </w:r>
+      <w:r>
+        <w:t xml:space="preserve"> </w:t>
+      </w:r>
+      <w:proofErr w:type="spellStart"/>
+      <w:r>
+        <w:t>good</w:t>
+      </w:r>
+      <w:proofErr w:type="spellEnd"/>
+      <w:r>
+        <w:t xml:space="preserve"> (dado bien con cierto margen), </w:t>
+      </w:r>
+      <w:proofErr w:type="spellStart"/>
+      <w:r>
+        <w:t>wow</w:t>
+      </w:r>
+      <w:proofErr w:type="spellEnd"/>
+      <w:r>
+        <w:t xml:space="preserve"> (totalmente coordinado).</w:t>
       </w:r>
       <w:r>
         <w:t xml:space="preserve"> Existirá una barra de puntuación que deberá ser rellenada hasta cierto porcentaje dependiendo del nivel para ganar la batalla. También habrá la posibilidad de perder la pelea automáticamente si fallas un </w:t>
@@ -337,7 +484,7 @@
                     </pic:cNvPicPr>
                   </pic:nvPicPr>
                   <pic:blipFill>
-                    <a:blip r:embed="rId11">
+                    <a:blip r:embed="rId10">
                       <a:extLst>
                         <a:ext uri="{28A0092B-C50C-407E-A947-70E740481C1C}">
                           <a14:useLocalDpi xmlns:a14="http://schemas.microsoft.com/office/drawing/2010/main" val="0"/>
@@ -386,7 +533,13 @@
         <w:t xml:space="preserve"> principal,  tenemos cinco</w:t>
       </w:r>
       <w:r>
-        <w:t xml:space="preserve"> posibles botones:  Continuar, Nueva Partida,  Cargar Partida, </w:t>
+        <w:t xml:space="preserve"> posibles botones:  Continuar, Nueva Partida,  </w:t>
+      </w:r>
+      <w:r>
+        <w:t>Créditos</w:t>
+      </w:r>
+      <w:r>
+        <w:t xml:space="preserve">, </w:t>
       </w:r>
       <w:r>
         <w:t xml:space="preserve"> Opciones y Salir; al seleccionar Nueva Partida (será obligatorio jugar </w:t>
@@ -410,204 +563,279 @@
         <w:t xml:space="preserve"> (nivel 1 con una estrella de dificultad y el nivel 2 con dos) y </w:t>
       </w:r>
       <w:r>
-        <w:t xml:space="preserve"> para jugarlos en modo de uno o dos jugadores en la dificultad fácil que aparecerá al seleccionarlo como “classic”</w:t>
+        <w:t xml:space="preserve"> para jugarlos en modo de uno o dos jugadores en la dificultad fácil que aparecerá al seleccionarlo como “</w:t>
+      </w:r>
+      <w:proofErr w:type="spellStart"/>
+      <w:r>
+        <w:t>classic</w:t>
+      </w:r>
+      <w:proofErr w:type="spellEnd"/>
+      <w:r>
+        <w:t>”</w:t>
       </w:r>
       <w:r>
         <w:t>, cuando</w:t>
       </w:r>
       <w:r>
-        <w:t xml:space="preserve"> estamos listos y damos al botón “DANCE” del nivel 1 salta un diálogo entre el protagonista Perico y el boss D3SP4C1T0</w:t>
+        <w:t xml:space="preserve"> estamos listos y damos al botón “DANCE” del nivel 1 salta un diálogo entre el protagonista Perico y el </w:t>
+      </w:r>
+      <w:proofErr w:type="spellStart"/>
+      <w:r>
+        <w:t>boss</w:t>
+      </w:r>
+      <w:proofErr w:type="spellEnd"/>
+      <w:r>
+        <w:t xml:space="preserve"> D3SP4C1T0</w:t>
+      </w:r>
+      <w:r>
+        <w:t>.</w:t>
+      </w:r>
+      <w:r>
+        <w:tab/>
+        <w:t>Si se pulsa continuar, carga el mapa con las zonas desbloqueadas.</w:t>
+      </w:r>
+    </w:p>
+    <w:p/>
+    <w:p>
+      <w:r>
+        <w:rPr>
+          <w:u w:val="single"/>
+        </w:rPr>
+        <w:t>Menús</w:t>
+      </w:r>
+      <w:r>
+        <w:rPr>
+          <w:u w:val="single"/>
+        </w:rPr>
+        <w:t xml:space="preserve"> y modos de juego</w:t>
+      </w:r>
+      <w:r>
+        <w:rPr>
+          <w:u w:val="single"/>
+        </w:rPr>
+        <w:t>:</w:t>
+      </w:r>
+      <w:r>
+        <w:rPr>
+          <w:u w:val="single"/>
+        </w:rPr>
+        <w:t xml:space="preserve"> </w:t>
+      </w:r>
+      <w:r>
+        <w:t>El juego dispondrá</w:t>
+      </w:r>
+      <w:r>
+        <w:t xml:space="preserve"> de menú de inicio, menú de pausa, menú de selección de zona del mapa y menú de nivel que aparecerá al terminar la partida mostrando la puntuación y dando la posibilidad de ir al menú de inicio o al mapa.</w:t>
+      </w:r>
+      <w:r>
+        <w:t xml:space="preserve"> Se dispone de dos modos de juego un jug</w:t>
+      </w:r>
+      <w:r>
+        <w:t xml:space="preserve">ador y multijugador que será los mismos </w:t>
+      </w:r>
+      <w:proofErr w:type="gramStart"/>
+      <w:r>
+        <w:t>niveles</w:t>
+      </w:r>
+      <w:proofErr w:type="gramEnd"/>
+      <w:r>
+        <w:t xml:space="preserve"> </w:t>
+      </w:r>
+      <w:r>
+        <w:t>pero en cooperativo.</w:t>
+      </w:r>
+    </w:p>
+    <w:p>
+      <w:pPr>
+        <w:rPr>
+          <w:u w:val="single"/>
+        </w:rPr>
+      </w:pPr>
+    </w:p>
+    <w:p>
+      <w:r>
+        <w:rPr>
+          <w:u w:val="single"/>
+        </w:rPr>
+        <w:t>Configuración</w:t>
+      </w:r>
+      <w:r>
+        <w:rPr>
+          <w:u w:val="single"/>
+        </w:rPr>
+        <w:t>:</w:t>
+      </w:r>
+      <w:r>
+        <w:t xml:space="preserve"> </w:t>
+      </w:r>
+      <w:r>
+        <w:t>el juego dispondrá de dos dificultades posibles: normal y difícil.</w:t>
+      </w:r>
+    </w:p>
+    <w:p>
+      <w:r>
+        <w:t>+++descripción técnica de los niveles y las diferencias</w:t>
+      </w:r>
+    </w:p>
+    <w:p/>
+    <w:p>
+      <w:r>
+        <w:rPr>
+          <w:u w:val="single"/>
+        </w:rPr>
+        <w:t>El Mapa</w:t>
+      </w:r>
+      <w:r>
+        <w:t xml:space="preserve">: consistirá en una imagen plana, que sea una ciudad dividida en </w:t>
+      </w:r>
+      <w:r>
+        <w:t xml:space="preserve">cinco </w:t>
+      </w:r>
+      <w:r>
+        <w:t>barrios</w:t>
+      </w:r>
+      <w:r>
+        <w:t xml:space="preserve"> (los cuales en principio serán Vallecas, Barrio Salamanca, Ciudad Universitaria, Plaza España y Rivas)</w:t>
+      </w:r>
+      <w:r>
+        <w:t xml:space="preserve"> dónde al seleccionar uno aparecerá una pestaña que mostrará el enemigo a enfrentar. Cada barrio constará de </w:t>
       </w:r>
       <w:bookmarkStart w:id="0" w:name="_GoBack"/>
       <w:bookmarkEnd w:id="0"/>
       <w:r>
+        <w:t xml:space="preserve">un </w:t>
+      </w:r>
+      <w:proofErr w:type="spellStart"/>
+      <w:r>
+        <w:t>boss</w:t>
+      </w:r>
+      <w:proofErr w:type="spellEnd"/>
+      <w:r>
+        <w:t xml:space="preserve">, habrá que derrotarlos en orden de dificultad. Existirá un nivel tutorial que estará al comienzo del juego y un nivel final que estará bloqueado hasta que se superen el resto de </w:t>
+      </w:r>
+      <w:proofErr w:type="gramStart"/>
+      <w:r>
+        <w:t>niveles</w:t>
+      </w:r>
+      <w:proofErr w:type="gramEnd"/>
+      <w:r>
+        <w:t>, los otros cuatro niveles estarán abiertos a opción e indicarán el nivel de dificultad.</w:t>
+      </w:r>
+      <w:r>
+        <w:t xml:space="preserve"> Existirán diálogos entre los niveles que crearán una historia.</w:t>
+      </w:r>
+    </w:p>
+    <w:p/>
+    <w:p>
+      <w:r>
+        <w:rPr>
+          <w:u w:val="single"/>
+        </w:rPr>
+        <w:t>Niveles</w:t>
+      </w:r>
+      <w:r>
+        <w:t xml:space="preserve">: </w:t>
+      </w:r>
+    </w:p>
+    <w:p>
+      <w:r>
+        <w:t>- Nivel 1</w:t>
+      </w:r>
+      <w:r>
+        <w:t xml:space="preserve"> Duración 4 minutos 27 segundos</w:t>
+      </w:r>
+      <w:r>
+        <w:t xml:space="preserve">: </w:t>
+      </w:r>
+      <w:r>
+        <w:t>El nivel ocurre e</w:t>
+      </w:r>
+      <w:r>
+        <w:t>n un club de arcade de Callao, P</w:t>
+      </w:r>
+      <w:r>
+        <w:t xml:space="preserve">erico se enfrenta al robot </w:t>
+      </w:r>
+      <w:proofErr w:type="spellStart"/>
+      <w:r>
+        <w:t>Vaporwave</w:t>
+      </w:r>
+      <w:proofErr w:type="spellEnd"/>
+      <w:r>
+        <w:t xml:space="preserve"> D3S-P4-C1T0 mientras suena el remix de Billie Jean.</w:t>
+      </w:r>
+    </w:p>
+    <w:p>
+      <w:r>
+        <w:t xml:space="preserve">- Nivel 2 Duración </w:t>
+      </w:r>
+      <w:r>
+        <w:t>3 minutos 32 segundos</w:t>
+      </w:r>
+      <w:r>
+        <w:t xml:space="preserve">: Enfrente del metro de Ciudad Universitaria ocurrirá el desafío a “Papito </w:t>
+      </w:r>
+      <w:proofErr w:type="spellStart"/>
+      <w:r>
+        <w:t>Daddy</w:t>
+      </w:r>
+      <w:proofErr w:type="spellEnd"/>
+      <w:r>
+        <w:t xml:space="preserve">”, mientras suena una canción de </w:t>
+      </w:r>
+      <w:proofErr w:type="spellStart"/>
+      <w:r>
+        <w:t>regueaton</w:t>
+      </w:r>
+      <w:proofErr w:type="spellEnd"/>
+      <w:r>
+        <w:t xml:space="preserve"> producida por nosotros.</w:t>
+      </w:r>
+    </w:p>
+    <w:p>
+      <w:r>
+        <w:t>- Nivel 3</w:t>
+      </w:r>
+      <w:r>
+        <w:t xml:space="preserve"> Duración 4 minutos 2 segundos</w:t>
+      </w:r>
+      <w:r>
+        <w:t>:</w:t>
+      </w:r>
+      <w:r>
+        <w:t xml:space="preserve"> En</w:t>
+      </w:r>
+      <w:r>
+        <w:t xml:space="preserve"> el barrio de Vallecas debajo de un puente Perico se enfrenta a </w:t>
+      </w:r>
+      <w:r>
+        <w:t xml:space="preserve">la rapera </w:t>
+      </w:r>
+      <w:proofErr w:type="spellStart"/>
+      <w:r>
+        <w:t>Eminemcia</w:t>
+      </w:r>
+      <w:proofErr w:type="spellEnd"/>
+      <w:r>
+        <w:t xml:space="preserve"> mientras suena un tema suyo.</w:t>
+      </w:r>
+    </w:p>
+    <w:p>
+      <w:r>
+        <w:t>- Nivel 4: la música será metal.</w:t>
+      </w:r>
+    </w:p>
+    <w:p>
+      <w:r>
+        <w:t xml:space="preserve">- Nivel 5: la música será electrónica concretamente </w:t>
+      </w:r>
+      <w:proofErr w:type="spellStart"/>
+      <w:r>
+        <w:t>hardbass</w:t>
+      </w:r>
+      <w:proofErr w:type="spellEnd"/>
+      <w:r>
         <w:t>.</w:t>
-      </w:r>
-    </w:p>
-    <w:p/>
-    <w:p>
-      <w:r>
-        <w:rPr>
-          <w:u w:val="single"/>
-        </w:rPr>
-        <w:t>Menús</w:t>
-      </w:r>
-      <w:r>
-        <w:rPr>
-          <w:u w:val="single"/>
-        </w:rPr>
-        <w:t xml:space="preserve"> y modos de juego</w:t>
-      </w:r>
-      <w:r>
-        <w:rPr>
-          <w:u w:val="single"/>
-        </w:rPr>
-        <w:t>:</w:t>
-      </w:r>
-      <w:r>
-        <w:rPr>
-          <w:u w:val="single"/>
-        </w:rPr>
-        <w:t xml:space="preserve"> </w:t>
-      </w:r>
-      <w:r>
-        <w:t>El juego dispondrá</w:t>
-      </w:r>
-      <w:r>
-        <w:t xml:space="preserve"> de menú de inicio, menú de pausa, menú de selección de zona del mapa y menú de nivel que aparecerá al terminar la partida mostrando la puntuación y dando la posibilidad de ir al menú de inicio o al mapa.</w:t>
-      </w:r>
-      <w:r>
-        <w:t xml:space="preserve"> Se dispone de dos modos de juego un jug</w:t>
-      </w:r>
-      <w:r>
-        <w:t>ador y multijugador que será los mismos niveles</w:t>
-      </w:r>
-      <w:r>
-        <w:t xml:space="preserve"> </w:t>
-      </w:r>
-      <w:r>
-        <w:t>pero en cooperativo.</w:t>
-      </w:r>
-    </w:p>
-    <w:p>
-      <w:pPr>
-        <w:rPr>
-          <w:u w:val="single"/>
-        </w:rPr>
-      </w:pPr>
-    </w:p>
-    <w:p>
-      <w:r>
-        <w:rPr>
-          <w:u w:val="single"/>
-        </w:rPr>
-        <w:t>Configuración</w:t>
-      </w:r>
-      <w:r>
-        <w:rPr>
-          <w:u w:val="single"/>
-        </w:rPr>
-        <w:t>:</w:t>
-      </w:r>
-      <w:r>
-        <w:t xml:space="preserve"> </w:t>
-      </w:r>
-      <w:r>
-        <w:t>el juego dispondrá de dos dificultades posibles: normal y difícil.</w:t>
-      </w:r>
-    </w:p>
-    <w:p>
-      <w:r>
-        <w:t>+++descripción técnica de los niveles y las diferencias</w:t>
-      </w:r>
-    </w:p>
-    <w:p/>
-    <w:p>
-      <w:r>
-        <w:rPr>
-          <w:u w:val="single"/>
-        </w:rPr>
-        <w:t>El Mapa</w:t>
-      </w:r>
-      <w:r>
-        <w:t xml:space="preserve">: consistirá en una imagen plana, que sea una ciudad dividida en </w:t>
-      </w:r>
-      <w:r>
-        <w:t xml:space="preserve">cinco </w:t>
-      </w:r>
-      <w:r>
-        <w:t>barrios</w:t>
-      </w:r>
-      <w:r>
-        <w:t xml:space="preserve"> (los cuales en principio serán Vallecas, Barrio Salamanca, Ciudad Universitaria, Plaza España y Rivas)</w:t>
-      </w:r>
-      <w:r>
-        <w:t xml:space="preserve"> dónde al seleccionar uno aparecerá una pestaña que mostrará el enemigo a enfrentar. Cada barrio constará de dos esbirros y un boss, habrá que derrotarlos en orden de dificultad. Existirá un nivel tutorial que estará al comienzo del juego y un nivel final que estará bloqueado hasta que se superen el resto de niveles, los otros cuatro niveles estarán abiertos a opción e indicarán el nivel de dificultad.</w:t>
-      </w:r>
-      <w:r>
-        <w:t xml:space="preserve"> Existirán diálogos entre los niveles que crearán una historia.</w:t>
-      </w:r>
-    </w:p>
-    <w:p/>
-    <w:p>
-      <w:r>
-        <w:rPr>
-          <w:u w:val="single"/>
-        </w:rPr>
-        <w:t>Niveles</w:t>
-      </w:r>
-      <w:r>
-        <w:t xml:space="preserve">: </w:t>
-      </w:r>
-    </w:p>
-    <w:p>
-      <w:r>
-        <w:t>- Nivel 1</w:t>
-      </w:r>
-      <w:r>
-        <w:t xml:space="preserve"> Duración 4 minutos 27 segundos</w:t>
-      </w:r>
-      <w:r>
-        <w:t xml:space="preserve">: </w:t>
-      </w:r>
-      <w:r>
-        <w:t>El nivel ocurre e</w:t>
-      </w:r>
-      <w:r>
-        <w:t>n un club de arcade de Callao, P</w:t>
-      </w:r>
-      <w:r>
-        <w:t xml:space="preserve">erico se enfrenta al robot </w:t>
-      </w:r>
-      <w:r>
-        <w:t>Vaporwave D3S-P4-C1T0 mientras suena el remix de Billie Jean.</w:t>
-      </w:r>
-    </w:p>
-    <w:p>
-      <w:r>
-        <w:t xml:space="preserve">- Nivel 2 Duración </w:t>
-      </w:r>
-      <w:r>
-        <w:t>3 minutos 32 segundos</w:t>
-      </w:r>
-      <w:r>
-        <w:t>: Enfrente del metro de Ciudad Universitaria ocurrirá el desafío a “Papito Daddy”, mientras suena una canción de regueaton producida por nosotros.</w:t>
-      </w:r>
-    </w:p>
-    <w:p>
-      <w:r>
-        <w:t>- Nivel 3</w:t>
-      </w:r>
-      <w:r>
-        <w:t xml:space="preserve"> Duración 4 minutos 2 segundos</w:t>
-      </w:r>
-      <w:r>
-        <w:t>:</w:t>
-      </w:r>
-      <w:r>
-        <w:t xml:space="preserve"> En</w:t>
-      </w:r>
-      <w:r>
-        <w:t xml:space="preserve"> el barrio de Vallecas debajo de un puente Perico se enfrenta a </w:t>
-      </w:r>
-      <w:r>
-        <w:t xml:space="preserve">la rapera </w:t>
-      </w:r>
-      <w:r>
-        <w:t>Eminemcia</w:t>
-      </w:r>
-      <w:r>
-        <w:t xml:space="preserve"> mientras suena un tema suyo.</w:t>
-      </w:r>
-    </w:p>
-    <w:p>
-      <w:r>
-        <w:t>- Nivel 4: la música será metal.</w:t>
-      </w:r>
-    </w:p>
-    <w:p>
-      <w:r>
-        <w:t>- Nivel 5: la música será electrónica concretamente hardbass.</w:t>
       </w:r>
     </w:p>
     <w:p/>
@@ -620,24 +848,96 @@
         <w:t>Música</w:t>
       </w:r>
       <w:r>
-        <w:t>: main the</w:t>
-      </w:r>
-      <w:r>
-        <w:t>me, por cada barrio una canción</w:t>
-      </w:r>
-      <w:r>
-        <w:t xml:space="preserve"> cada una tendrá una variación como mínimo, </w:t>
-      </w:r>
-      <w:r>
-        <w:t xml:space="preserve"> los géneros en orden serán (vaporwave, latina, hip-hop</w:t>
-      </w:r>
-      <w:r>
-        <w:t>/trap, eletrónica, rock/metal).</w:t>
-      </w:r>
-    </w:p>
-    <w:p>
-      <w:r>
-        <w:t>El primer nivel la música esta basada en Billie Jean de Michael Jason pero como una versión vaporwave.</w:t>
+        <w:t xml:space="preserve">: </w:t>
+      </w:r>
+      <w:proofErr w:type="spellStart"/>
+      <w:r>
+        <w:t>main</w:t>
+      </w:r>
+      <w:proofErr w:type="spellEnd"/>
+      <w:r>
+        <w:t xml:space="preserve"> </w:t>
+      </w:r>
+      <w:proofErr w:type="spellStart"/>
+      <w:r>
+        <w:t>the</w:t>
+      </w:r>
+      <w:r>
+        <w:t>me</w:t>
+      </w:r>
+      <w:proofErr w:type="spellEnd"/>
+      <w:r>
+        <w:t>, por cada barrio una canción</w:t>
+      </w:r>
+      <w:r>
+        <w:t xml:space="preserve"> cada una tendrá una variación como </w:t>
+      </w:r>
+      <w:proofErr w:type="gramStart"/>
+      <w:r>
+        <w:t xml:space="preserve">mínimo, </w:t>
+      </w:r>
+      <w:r>
+        <w:t xml:space="preserve"> los</w:t>
+      </w:r>
+      <w:proofErr w:type="gramEnd"/>
+      <w:r>
+        <w:t xml:space="preserve"> géneros en orden serán (</w:t>
+      </w:r>
+      <w:proofErr w:type="spellStart"/>
+      <w:r>
+        <w:t>vaporwave</w:t>
+      </w:r>
+      <w:proofErr w:type="spellEnd"/>
+      <w:r>
+        <w:t>, latina, hip-hop</w:t>
+      </w:r>
+      <w:r>
+        <w:t>/</w:t>
+      </w:r>
+      <w:proofErr w:type="spellStart"/>
+      <w:r>
+        <w:t>trap</w:t>
+      </w:r>
+      <w:proofErr w:type="spellEnd"/>
+      <w:r>
+        <w:t xml:space="preserve">, </w:t>
+      </w:r>
+      <w:proofErr w:type="spellStart"/>
+      <w:r>
+        <w:t>eletrónica</w:t>
+      </w:r>
+      <w:proofErr w:type="spellEnd"/>
+      <w:r>
+        <w:t>, rock/metal).</w:t>
+      </w:r>
+    </w:p>
+    <w:p>
+      <w:r>
+        <w:t xml:space="preserve">El primer nivel la música </w:t>
+      </w:r>
+      <w:proofErr w:type="spellStart"/>
+      <w:r>
+        <w:t>esta</w:t>
+      </w:r>
+      <w:proofErr w:type="spellEnd"/>
+      <w:r>
+        <w:t xml:space="preserve"> basada en Billie Jean de Michael </w:t>
+      </w:r>
+      <w:proofErr w:type="gramStart"/>
+      <w:r>
+        <w:t>Jason</w:t>
+      </w:r>
+      <w:proofErr w:type="gramEnd"/>
+      <w:r>
+        <w:t xml:space="preserve"> pero como una versión </w:t>
+      </w:r>
+      <w:proofErr w:type="spellStart"/>
+      <w:r>
+        <w:t>vaporwave</w:t>
+      </w:r>
+      <w:proofErr w:type="spellEnd"/>
+      <w:r>
+        <w:t>.</w:t>
       </w:r>
     </w:p>
     <w:p/>
@@ -658,7 +958,31 @@
         <w:t>hermano</w:t>
       </w:r>
       <w:r>
-        <w:t xml:space="preserve"> de Alarico(personaje principal del juego “Sewer Coin” los cuales comparten universo)</w:t>
+        <w:t xml:space="preserve"> de </w:t>
+      </w:r>
+      <w:proofErr w:type="gramStart"/>
+      <w:r>
+        <w:t>Alarico(</w:t>
+      </w:r>
+      <w:proofErr w:type="gramEnd"/>
+      <w:r>
+        <w:t>personaje principal del juego “</w:t>
+      </w:r>
+      <w:proofErr w:type="spellStart"/>
+      <w:r>
+        <w:t>Sewer</w:t>
+      </w:r>
+      <w:proofErr w:type="spellEnd"/>
+      <w:r>
+        <w:t xml:space="preserve"> </w:t>
+      </w:r>
+      <w:proofErr w:type="spellStart"/>
+      <w:r>
+        <w:t>Coin</w:t>
+      </w:r>
+      <w:proofErr w:type="spellEnd"/>
+      <w:r>
+        <w:t>” los cuales comparten universo)</w:t>
       </w:r>
       <w:r>
         <w:t xml:space="preserve"> es</w:t>
@@ -794,7 +1118,7 @@
                     </pic:cNvPicPr>
                   </pic:nvPicPr>
                   <pic:blipFill>
-                    <a:blip r:embed="rId12">
+                    <a:blip r:embed="rId11">
                       <a:extLst>
                         <a:ext uri="{28A0092B-C50C-407E-A947-70E740481C1C}">
                           <a14:useLocalDpi xmlns:a14="http://schemas.microsoft.com/office/drawing/2010/main" val="0"/>
@@ -820,7 +1144,7 @@
                     </a:ln>
                     <a:extLst>
                       <a:ext uri="{FAA26D3D-D897-4be2-8F04-BA451C77F1D7}">
-                        <ma14:placeholderFlag xmlns:ma14="http://schemas.microsoft.com/office/mac/drawingml/2011/main"/>
+                        <ma14:placeholderFlag xmlns:ma14="http://schemas.microsoft.com/office/mac/drawingml/2011/main" xmlns:w="http://schemas.openxmlformats.org/wordprocessingml/2006/main" xmlns:w10="urn:schemas-microsoft-com:office:word" xmlns:v="urn:schemas-microsoft-com:vml" xmlns:o="urn:schemas-microsoft-com:office:office" xmlns:mv="urn:schemas-microsoft-com:mac:vml" xmlns:mo="http://schemas.microsoft.com/office/mac/office/2008/main" xmlns=""/>
                       </a:ext>
                     </a:extLst>
                   </pic:spPr>
@@ -895,7 +1219,7 @@
                     </pic:cNvPicPr>
                   </pic:nvPicPr>
                   <pic:blipFill>
-                    <a:blip r:embed="rId13">
+                    <a:blip r:embed="rId12">
                       <a:extLst>
                         <a:ext uri="{28A0092B-C50C-407E-A947-70E740481C1C}">
                           <a14:useLocalDpi xmlns:a14="http://schemas.microsoft.com/office/drawing/2010/main" val="0"/>
@@ -921,7 +1245,7 @@
                     </a:ln>
                     <a:extLst>
                       <a:ext uri="{FAA26D3D-D897-4be2-8F04-BA451C77F1D7}">
-                        <ma14:placeholderFlag xmlns:ma14="http://schemas.microsoft.com/office/mac/drawingml/2011/main"/>
+                        <ma14:placeholderFlag xmlns:ma14="http://schemas.microsoft.com/office/mac/drawingml/2011/main" xmlns:w="http://schemas.openxmlformats.org/wordprocessingml/2006/main" xmlns:w10="urn:schemas-microsoft-com:office:word" xmlns:v="urn:schemas-microsoft-com:vml" xmlns:o="urn:schemas-microsoft-com:office:office" xmlns:mv="urn:schemas-microsoft-com:mac:vml" xmlns:mo="http://schemas.microsoft.com/office/mac/office/2008/main" xmlns=""/>
                       </a:ext>
                     </a:extLst>
                   </pic:spPr>
@@ -981,7 +1305,7 @@
                     </pic:cNvPicPr>
                   </pic:nvPicPr>
                   <pic:blipFill>
-                    <a:blip r:embed="rId14">
+                    <a:blip r:embed="rId13">
                       <a:extLst>
                         <a:ext uri="{28A0092B-C50C-407E-A947-70E740481C1C}">
                           <a14:useLocalDpi xmlns:a14="http://schemas.microsoft.com/office/drawing/2010/main" val="0"/>
@@ -1007,7 +1331,7 @@
                     </a:ln>
                     <a:extLst>
                       <a:ext uri="{FAA26D3D-D897-4be2-8F04-BA451C77F1D7}">
-                        <ma14:placeholderFlag xmlns:ma14="http://schemas.microsoft.com/office/mac/drawingml/2011/main"/>
+                        <ma14:placeholderFlag xmlns:ma14="http://schemas.microsoft.com/office/mac/drawingml/2011/main" xmlns:w="http://schemas.openxmlformats.org/wordprocessingml/2006/main" xmlns:w10="urn:schemas-microsoft-com:office:word" xmlns:v="urn:schemas-microsoft-com:vml" xmlns:o="urn:schemas-microsoft-com:office:office" xmlns:mv="urn:schemas-microsoft-com:mac:vml" xmlns:mo="http://schemas.microsoft.com/office/mac/office/2008/main" xmlns=""/>
                       </a:ext>
                     </a:extLst>
                   </pic:spPr>
@@ -1071,7 +1395,7 @@
                     </pic:cNvPicPr>
                   </pic:nvPicPr>
                   <pic:blipFill>
-                    <a:blip r:embed="rId15">
+                    <a:blip r:embed="rId14">
                       <a:extLst>
                         <a:ext uri="{28A0092B-C50C-407E-A947-70E740481C1C}">
                           <a14:useLocalDpi xmlns:a14="http://schemas.microsoft.com/office/drawing/2010/main" val="0"/>
@@ -1097,7 +1421,7 @@
                     </a:ln>
                     <a:extLst>
                       <a:ext uri="{FAA26D3D-D897-4be2-8F04-BA451C77F1D7}">
-                        <ma14:placeholderFlag xmlns:ma14="http://schemas.microsoft.com/office/mac/drawingml/2011/main"/>
+                        <ma14:placeholderFlag xmlns:ma14="http://schemas.microsoft.com/office/mac/drawingml/2011/main" xmlns:w="http://schemas.openxmlformats.org/wordprocessingml/2006/main" xmlns:w10="urn:schemas-microsoft-com:office:word" xmlns:v="urn:schemas-microsoft-com:vml" xmlns:o="urn:schemas-microsoft-com:office:office" xmlns:mv="urn:schemas-microsoft-com:mac:vml" xmlns:mo="http://schemas.microsoft.com/office/mac/office/2008/main" xmlns=""/>
                       </a:ext>
                     </a:extLst>
                   </pic:spPr>
@@ -1163,7 +1487,7 @@
                     </pic:cNvPicPr>
                   </pic:nvPicPr>
                   <pic:blipFill>
-                    <a:blip r:embed="rId16">
+                    <a:blip r:embed="rId15">
                       <a:extLst>
                         <a:ext uri="{28A0092B-C50C-407E-A947-70E740481C1C}">
                           <a14:useLocalDpi xmlns:a14="http://schemas.microsoft.com/office/drawing/2010/main" val="0"/>
@@ -1189,7 +1513,7 @@
                     </a:ln>
                     <a:extLst>
                       <a:ext uri="{FAA26D3D-D897-4be2-8F04-BA451C77F1D7}">
-                        <ma14:placeholderFlag xmlns:ma14="http://schemas.microsoft.com/office/mac/drawingml/2011/main"/>
+                        <ma14:placeholderFlag xmlns:ma14="http://schemas.microsoft.com/office/mac/drawingml/2011/main" xmlns:w="http://schemas.openxmlformats.org/wordprocessingml/2006/main" xmlns:w10="urn:schemas-microsoft-com:office:word" xmlns:v="urn:schemas-microsoft-com:vml" xmlns:o="urn:schemas-microsoft-com:office:office" xmlns:mv="urn:schemas-microsoft-com:mac:vml" xmlns:mo="http://schemas.microsoft.com/office/mac/office/2008/main" xmlns=""/>
                       </a:ext>
                     </a:extLst>
                   </pic:spPr>
@@ -1225,8 +1549,13 @@
         <w:t xml:space="preserve">        </w:t>
       </w:r>
       <w:r>
-        <w:t xml:space="preserve">    Papito Daddy</w:t>
-      </w:r>
+        <w:t xml:space="preserve">    Papito </w:t>
+      </w:r>
+      <w:proofErr w:type="spellStart"/>
+      <w:r>
+        <w:t>Daddy</w:t>
+      </w:r>
+      <w:proofErr w:type="spellEnd"/>
       <w:r>
         <w:t xml:space="preserve">  </w:t>
       </w:r>
@@ -1239,9 +1568,19 @@
       <w:r>
         <w:t xml:space="preserve"> </w:t>
       </w:r>
-      <w:r>
-        <w:t>Eminemcia           Corpselillo</w:t>
-      </w:r>
+      <w:proofErr w:type="spellStart"/>
+      <w:r>
+        <w:t>Eminemcia</w:t>
+      </w:r>
+      <w:proofErr w:type="spellEnd"/>
+      <w:r>
+        <w:t xml:space="preserve">           </w:t>
+      </w:r>
+      <w:proofErr w:type="spellStart"/>
+      <w:r>
+        <w:t>Corpselillo</w:t>
+      </w:r>
+      <w:proofErr w:type="spellEnd"/>
       <w:r>
         <w:t xml:space="preserve">               </w:t>
       </w:r>
@@ -1323,7 +1662,7 @@
 </file>
 
 <file path=word/endnotes.xml><?xml version="1.0" encoding="utf-8"?>
-<w:endnotes xmlns:wpc="http://schemas.microsoft.com/office/word/2010/wordprocessingCanvas" xmlns:mo="http://schemas.microsoft.com/office/mac/office/2008/main" xmlns:mc="http://schemas.openxmlformats.org/markup-compatibility/2006" xmlns:mv="urn:schemas-microsoft-com:mac:vml" xmlns:o="urn:schemas-microsoft-com:office:office" xmlns:r="http://schemas.openxmlformats.org/officeDocument/2006/relationships" xmlns:m="http://schemas.openxmlformats.org/officeDocument/2006/math" xmlns:v="urn:schemas-microsoft-com:vml" xmlns:wp14="http://schemas.microsoft.com/office/word/2010/wordprocessingDrawing" xmlns:wp="http://schemas.openxmlformats.org/drawingml/2006/wordprocessingDrawing" xmlns:w10="urn:schemas-microsoft-com:office:word" xmlns:w="http://schemas.openxmlformats.org/wordprocessingml/2006/main" xmlns:w14="http://schemas.microsoft.com/office/word/2010/wordml" xmlns:wpg="http://schemas.microsoft.com/office/word/2010/wordprocessingGroup" xmlns:wpi="http://schemas.microsoft.com/office/word/2010/wordprocessingInk" xmlns:wne="http://schemas.microsoft.com/office/word/2006/wordml" xmlns:wps="http://schemas.microsoft.com/office/word/2010/wordprocessingShape" mc:Ignorable="w14 wp14">
+<w:endnotes xmlns:wpc="http://schemas.microsoft.com/office/word/2010/wordprocessingCanvas" xmlns:cx="http://schemas.microsoft.com/office/drawing/2014/chartex" xmlns:cx1="http://schemas.microsoft.com/office/drawing/2015/9/8/chartex" xmlns:cx2="http://schemas.microsoft.com/office/drawing/2015/10/21/chartex" xmlns:cx3="http://schemas.microsoft.com/office/drawing/2016/5/9/chartex" xmlns:cx4="http://schemas.microsoft.com/office/drawing/2016/5/10/chartex" xmlns:cx5="http://schemas.microsoft.com/office/drawing/2016/5/11/chartex" xmlns:cx6="http://schemas.microsoft.com/office/drawing/2016/5/12/chartex" xmlns:cx7="http://schemas.microsoft.com/office/drawing/2016/5/13/chartex" xmlns:cx8="http://schemas.microsoft.com/office/drawing/2016/5/14/chartex" xmlns:mc="http://schemas.openxmlformats.org/markup-compatibility/2006" xmlns:aink="http://schemas.microsoft.com/office/drawing/2016/ink" xmlns:am3d="http://schemas.microsoft.com/office/drawing/2017/model3d" xmlns:o="urn:schemas-microsoft-com:office:office" xmlns:r="http://schemas.openxmlformats.org/officeDocument/2006/relationships" xmlns:m="http://schemas.openxmlformats.org/officeDocument/2006/math" xmlns:v="urn:schemas-microsoft-com:vml" xmlns:wp14="http://schemas.microsoft.com/office/word/2010/wordprocessingDrawing" xmlns:wp="http://schemas.openxmlformats.org/drawingml/2006/wordprocessingDrawing" xmlns:w10="urn:schemas-microsoft-com:office:word" xmlns:w="http://schemas.openxmlformats.org/wordprocessingml/2006/main" xmlns:w14="http://schemas.microsoft.com/office/word/2010/wordml" xmlns:w15="http://schemas.microsoft.com/office/word/2012/wordml" xmlns:w16cid="http://schemas.microsoft.com/office/word/2016/wordml/cid" xmlns:w16se="http://schemas.microsoft.com/office/word/2015/wordml/symex" xmlns:wpg="http://schemas.microsoft.com/office/word/2010/wordprocessingGroup" xmlns:wpi="http://schemas.microsoft.com/office/word/2010/wordprocessingInk" xmlns:wne="http://schemas.microsoft.com/office/word/2006/wordml" xmlns:wps="http://schemas.microsoft.com/office/word/2010/wordprocessingShape" mc:Ignorable="w14 w15 w16se w16cid wp14">
   <w:endnote w:type="separator" w:id="-1">
     <w:p>
       <w:r>
@@ -1342,7 +1681,7 @@
 </file>
 
 <file path=word/footnotes.xml><?xml version="1.0" encoding="utf-8"?>
-<w:footnotes xmlns:wpc="http://schemas.microsoft.com/office/word/2010/wordprocessingCanvas" xmlns:mo="http://schemas.microsoft.com/office/mac/office/2008/main" xmlns:mc="http://schemas.openxmlformats.org/markup-compatibility/2006" xmlns:mv="urn:schemas-microsoft-com:mac:vml" xmlns:o="urn:schemas-microsoft-com:office:office" xmlns:r="http://schemas.openxmlformats.org/officeDocument/2006/relationships" xmlns:m="http://schemas.openxmlformats.org/officeDocument/2006/math" xmlns:v="urn:schemas-microsoft-com:vml" xmlns:wp14="http://schemas.microsoft.com/office/word/2010/wordprocessingDrawing" xmlns:wp="http://schemas.openxmlformats.org/drawingml/2006/wordprocessingDrawing" xmlns:w10="urn:schemas-microsoft-com:office:word" xmlns:w="http://schemas.openxmlformats.org/wordprocessingml/2006/main" xmlns:w14="http://schemas.microsoft.com/office/word/2010/wordml" xmlns:wpg="http://schemas.microsoft.com/office/word/2010/wordprocessingGroup" xmlns:wpi="http://schemas.microsoft.com/office/word/2010/wordprocessingInk" xmlns:wne="http://schemas.microsoft.com/office/word/2006/wordml" xmlns:wps="http://schemas.microsoft.com/office/word/2010/wordprocessingShape" mc:Ignorable="w14 wp14">
+<w:footnotes xmlns:wpc="http://schemas.microsoft.com/office/word/2010/wordprocessingCanvas" xmlns:cx="http://schemas.microsoft.com/office/drawing/2014/chartex" xmlns:cx1="http://schemas.microsoft.com/office/drawing/2015/9/8/chartex" xmlns:cx2="http://schemas.microsoft.com/office/drawing/2015/10/21/chartex" xmlns:cx3="http://schemas.microsoft.com/office/drawing/2016/5/9/chartex" xmlns:cx4="http://schemas.microsoft.com/office/drawing/2016/5/10/chartex" xmlns:cx5="http://schemas.microsoft.com/office/drawing/2016/5/11/chartex" xmlns:cx6="http://schemas.microsoft.com/office/drawing/2016/5/12/chartex" xmlns:cx7="http://schemas.microsoft.com/office/drawing/2016/5/13/chartex" xmlns:cx8="http://schemas.microsoft.com/office/drawing/2016/5/14/chartex" xmlns:mc="http://schemas.openxmlformats.org/markup-compatibility/2006" xmlns:aink="http://schemas.microsoft.com/office/drawing/2016/ink" xmlns:am3d="http://schemas.microsoft.com/office/drawing/2017/model3d" xmlns:o="urn:schemas-microsoft-com:office:office" xmlns:r="http://schemas.openxmlformats.org/officeDocument/2006/relationships" xmlns:m="http://schemas.openxmlformats.org/officeDocument/2006/math" xmlns:v="urn:schemas-microsoft-com:vml" xmlns:wp14="http://schemas.microsoft.com/office/word/2010/wordprocessingDrawing" xmlns:wp="http://schemas.openxmlformats.org/drawingml/2006/wordprocessingDrawing" xmlns:w10="urn:schemas-microsoft-com:office:word" xmlns:w="http://schemas.openxmlformats.org/wordprocessingml/2006/main" xmlns:w14="http://schemas.microsoft.com/office/word/2010/wordml" xmlns:w15="http://schemas.microsoft.com/office/word/2012/wordml" xmlns:w16cid="http://schemas.microsoft.com/office/word/2016/wordml/cid" xmlns:w16se="http://schemas.microsoft.com/office/word/2015/wordml/symex" xmlns:wpg="http://schemas.microsoft.com/office/word/2010/wordprocessingGroup" xmlns:wpi="http://schemas.microsoft.com/office/word/2010/wordprocessingInk" xmlns:wne="http://schemas.microsoft.com/office/word/2006/wordml" xmlns:wps="http://schemas.microsoft.com/office/word/2010/wordprocessingShape" mc:Ignorable="w14 w15 w16se w16cid wp14">
   <w:footnote w:type="separator" w:id="-1">
     <w:p>
       <w:r>
@@ -1361,8 +1700,8 @@
 </file>
 
 <file path=word/numbering.xml><?xml version="1.0" encoding="utf-8"?>
-<w:numbering xmlns:wpc="http://schemas.microsoft.com/office/word/2010/wordprocessingCanvas" xmlns:mo="http://schemas.microsoft.com/office/mac/office/2008/main" xmlns:mc="http://schemas.openxmlformats.org/markup-compatibility/2006" xmlns:mv="urn:schemas-microsoft-com:mac:vml" xmlns:o="urn:schemas-microsoft-com:office:office" xmlns:r="http://schemas.openxmlformats.org/officeDocument/2006/relationships" xmlns:m="http://schemas.openxmlformats.org/officeDocument/2006/math" xmlns:v="urn:schemas-microsoft-com:vml" xmlns:wp14="http://schemas.microsoft.com/office/word/2010/wordprocessingDrawing" xmlns:wp="http://schemas.openxmlformats.org/drawingml/2006/wordprocessingDrawing" xmlns:w10="urn:schemas-microsoft-com:office:word" xmlns:w="http://schemas.openxmlformats.org/wordprocessingml/2006/main" xmlns:w14="http://schemas.microsoft.com/office/word/2010/wordml" xmlns:wpg="http://schemas.microsoft.com/office/word/2010/wordprocessingGroup" xmlns:wpi="http://schemas.microsoft.com/office/word/2010/wordprocessingInk" xmlns:wne="http://schemas.microsoft.com/office/word/2006/wordml" xmlns:wps="http://schemas.microsoft.com/office/word/2010/wordprocessingShape" mc:Ignorable="w14 wp14">
-  <w:abstractNum w:abstractNumId="0">
+<w:numbering xmlns:wpc="http://schemas.microsoft.com/office/word/2010/wordprocessingCanvas" xmlns:cx="http://schemas.microsoft.com/office/drawing/2014/chartex" xmlns:cx1="http://schemas.microsoft.com/office/drawing/2015/9/8/chartex" xmlns:cx2="http://schemas.microsoft.com/office/drawing/2015/10/21/chartex" xmlns:cx3="http://schemas.microsoft.com/office/drawing/2016/5/9/chartex" xmlns:cx4="http://schemas.microsoft.com/office/drawing/2016/5/10/chartex" xmlns:cx5="http://schemas.microsoft.com/office/drawing/2016/5/11/chartex" xmlns:cx6="http://schemas.microsoft.com/office/drawing/2016/5/12/chartex" xmlns:cx7="http://schemas.microsoft.com/office/drawing/2016/5/13/chartex" xmlns:cx8="http://schemas.microsoft.com/office/drawing/2016/5/14/chartex" xmlns:mc="http://schemas.openxmlformats.org/markup-compatibility/2006" xmlns:aink="http://schemas.microsoft.com/office/drawing/2016/ink" xmlns:am3d="http://schemas.microsoft.com/office/drawing/2017/model3d" xmlns:o="urn:schemas-microsoft-com:office:office" xmlns:r="http://schemas.openxmlformats.org/officeDocument/2006/relationships" xmlns:m="http://schemas.openxmlformats.org/officeDocument/2006/math" xmlns:v="urn:schemas-microsoft-com:vml" xmlns:wp14="http://schemas.microsoft.com/office/word/2010/wordprocessingDrawing" xmlns:wp="http://schemas.openxmlformats.org/drawingml/2006/wordprocessingDrawing" xmlns:w10="urn:schemas-microsoft-com:office:word" xmlns:w="http://schemas.openxmlformats.org/wordprocessingml/2006/main" xmlns:w14="http://schemas.microsoft.com/office/word/2010/wordml" xmlns:w15="http://schemas.microsoft.com/office/word/2012/wordml" xmlns:w16cid="http://schemas.microsoft.com/office/word/2016/wordml/cid" xmlns:w16se="http://schemas.microsoft.com/office/word/2015/wordml/symex" xmlns:wpg="http://schemas.microsoft.com/office/word/2010/wordprocessingGroup" xmlns:wpi="http://schemas.microsoft.com/office/word/2010/wordprocessingInk" xmlns:wne="http://schemas.microsoft.com/office/word/2006/wordml" xmlns:wps="http://schemas.microsoft.com/office/word/2010/wordprocessingShape" mc:Ignorable="w14 w15 w16se w16cid wp14">
+  <w:abstractNum w:abstractNumId="0" w15:restartNumberingAfterBreak="0">
     <w:nsid w:val="14617083"/>
     <w:multiLevelType w:val="hybridMultilevel"/>
     <w:tmpl w:val="87C04DEE"/>
@@ -1474,7 +1813,7 @@
       </w:rPr>
     </w:lvl>
   </w:abstractNum>
-  <w:abstractNum w:abstractNumId="1">
+  <w:abstractNum w:abstractNumId="1" w15:restartNumberingAfterBreak="0">
     <w:nsid w:val="1C60329E"/>
     <w:multiLevelType w:val="hybridMultilevel"/>
     <w:tmpl w:val="B4E8D26A"/>
@@ -1597,7 +1936,7 @@
 </file>
 
 <file path=word/styles.xml><?xml version="1.0" encoding="utf-8"?>
-<w:styles xmlns:mc="http://schemas.openxmlformats.org/markup-compatibility/2006" xmlns:r="http://schemas.openxmlformats.org/officeDocument/2006/relationships" xmlns:w="http://schemas.openxmlformats.org/wordprocessingml/2006/main" xmlns:w14="http://schemas.microsoft.com/office/word/2010/wordml" mc:Ignorable="w14">
+<w:styles xmlns:mc="http://schemas.openxmlformats.org/markup-compatibility/2006" xmlns:r="http://schemas.openxmlformats.org/officeDocument/2006/relationships" xmlns:w="http://schemas.openxmlformats.org/wordprocessingml/2006/main" xmlns:w14="http://schemas.microsoft.com/office/word/2010/wordml" xmlns:w15="http://schemas.microsoft.com/office/word/2012/wordml" xmlns:w16cid="http://schemas.microsoft.com/office/word/2016/wordml/cid" xmlns:w16se="http://schemas.microsoft.com/office/word/2015/wordml/symex" mc:Ignorable="w14 w15 w16se w16cid">
   <w:docDefaults>
     <w:rPrDefault>
       <w:rPr>
@@ -1609,451 +1948,379 @@
     </w:rPrDefault>
     <w:pPrDefault/>
   </w:docDefaults>
-  <w:latentStyles w:defLockedState="0" w:defUIPriority="99" w:defSemiHidden="1" w:defUnhideWhenUsed="1" w:defQFormat="0" w:count="276">
-    <w:lsdException w:name="Normal" w:semiHidden="0" w:uiPriority="0" w:unhideWhenUsed="0" w:qFormat="1"/>
-    <w:lsdException w:name="heading 1" w:semiHidden="0" w:uiPriority="9" w:unhideWhenUsed="0" w:qFormat="1"/>
-    <w:lsdException w:name="heading 2" w:uiPriority="9" w:qFormat="1"/>
-    <w:lsdException w:name="heading 3" w:uiPriority="9" w:qFormat="1"/>
-    <w:lsdException w:name="heading 4" w:uiPriority="9" w:qFormat="1"/>
-    <w:lsdException w:name="heading 5" w:uiPriority="9" w:qFormat="1"/>
-    <w:lsdException w:name="heading 6" w:uiPriority="9" w:qFormat="1"/>
-    <w:lsdException w:name="heading 7" w:uiPriority="9" w:qFormat="1"/>
-    <w:lsdException w:name="heading 8" w:uiPriority="9" w:qFormat="1"/>
-    <w:lsdException w:name="heading 9" w:uiPriority="9" w:qFormat="1"/>
-    <w:lsdException w:name="toc 1" w:uiPriority="39"/>
-    <w:lsdException w:name="toc 2" w:uiPriority="39"/>
-    <w:lsdException w:name="toc 3" w:uiPriority="39"/>
-    <w:lsdException w:name="toc 4" w:uiPriority="39"/>
-    <w:lsdException w:name="toc 5" w:uiPriority="39"/>
-    <w:lsdException w:name="toc 6" w:uiPriority="39"/>
-    <w:lsdException w:name="toc 7" w:uiPriority="39"/>
-    <w:lsdException w:name="toc 8" w:uiPriority="39"/>
-    <w:lsdException w:name="toc 9" w:uiPriority="39"/>
-    <w:lsdException w:name="caption" w:uiPriority="35" w:qFormat="1"/>
-    <w:lsdException w:name="Title" w:semiHidden="0" w:uiPriority="10" w:unhideWhenUsed="0" w:qFormat="1"/>
-    <w:lsdException w:name="Default Paragraph Font" w:uiPriority="1"/>
-    <w:lsdException w:name="Subtitle" w:semiHidden="0" w:uiPriority="11" w:unhideWhenUsed="0" w:qFormat="1"/>
-    <w:lsdException w:name="Strong" w:semiHidden="0" w:uiPriority="22" w:unhideWhenUsed="0" w:qFormat="1"/>
-    <w:lsdException w:name="Emphasis" w:semiHidden="0" w:uiPriority="20" w:unhideWhenUsed="0" w:qFormat="1"/>
-    <w:lsdException w:name="Table Grid" w:semiHidden="0" w:uiPriority="59" w:unhideWhenUsed="0"/>
-    <w:lsdException w:name="Note Level 1" w:semiHidden="0" w:unhideWhenUsed="0"/>
-    <w:lsdException w:name="Note Level 2" w:semiHidden="0" w:unhideWhenUsed="0"/>
-    <w:lsdException w:name="Note Level 3" w:semiHidden="0" w:unhideWhenUsed="0"/>
-    <w:lsdException w:name="Note Level 4" w:semiHidden="0" w:unhideWhenUsed="0"/>
-    <w:lsdException w:name="Note Level 5" w:semiHidden="0" w:unhideWhenUsed="0"/>
-    <w:lsdException w:name="Note Level 6" w:semiHidden="0" w:unhideWhenUsed="0"/>
-    <w:lsdException w:name="Note Level 7" w:semiHidden="0" w:unhideWhenUsed="0"/>
-    <w:lsdException w:name="Note Level 8" w:semiHidden="0" w:unhideWhenUsed="0"/>
-    <w:lsdException w:name="Note Level 9" w:semiHidden="0" w:unhideWhenUsed="0"/>
-    <w:lsdException w:name="Placeholder Text" w:unhideWhenUsed="0"/>
-    <w:lsdException w:name="No Spacing" w:semiHidden="0" w:uiPriority="1" w:unhideWhenUsed="0" w:qFormat="1"/>
-    <w:lsdException w:name="Light Shading" w:semiHidden="0" w:uiPriority="60" w:unhideWhenUsed="0"/>
-    <w:lsdException w:name="Light List" w:semiHidden="0" w:uiPriority="61" w:unhideWhenUsed="0"/>
-    <w:lsdException w:name="Light Grid" w:semiHidden="0" w:uiPriority="62" w:unhideWhenUsed="0"/>
-    <w:lsdException w:name="Medium Shading 1" w:semiHidden="0" w:uiPriority="63" w:unhideWhenUsed="0"/>
-    <w:lsdException w:name="Medium Shading 2" w:semiHidden="0" w:uiPriority="64" w:unhideWhenUsed="0"/>
-    <w:lsdException w:name="Medium List 1" w:semiHidden="0" w:uiPriority="65" w:unhideWhenUsed="0"/>
-    <w:lsdException w:name="Medium List 2" w:semiHidden="0" w:uiPriority="66" w:unhideWhenUsed="0"/>
-    <w:lsdException w:name="Medium Grid 1" w:semiHidden="0" w:uiPriority="67" w:unhideWhenUsed="0"/>
-    <w:lsdException w:name="Medium Grid 2" w:semiHidden="0" w:uiPriority="68" w:unhideWhenUsed="0"/>
-    <w:lsdException w:name="Medium Grid 3" w:semiHidden="0" w:uiPriority="69" w:unhideWhenUsed="0"/>
-    <w:lsdException w:name="Dark List" w:semiHidden="0" w:uiPriority="70" w:unhideWhenUsed="0"/>
-    <w:lsdException w:name="Colorful Shading" w:semiHidden="0" w:uiPriority="71" w:unhideWhenUsed="0"/>
-    <w:lsdException w:name="Colorful List" w:semiHidden="0" w:uiPriority="72" w:unhideWhenUsed="0"/>
-    <w:lsdException w:name="Colorful Grid" w:semiHidden="0" w:uiPriority="73" w:unhideWhenUsed="0"/>
-    <w:lsdException w:name="Light Shading Accent 1" w:semiHidden="0" w:uiPriority="60" w:unhideWhenUsed="0"/>
-    <w:lsdException w:name="Light List Accent 1" w:semiHidden="0" w:uiPriority="61" w:unhideWhenUsed="0"/>
-    <w:lsdException w:name="Light Grid Accent 1" w:semiHidden="0" w:uiPriority="62" w:unhideWhenUsed="0"/>
-    <w:lsdException w:name="Medium Shading 1 Accent 1" w:semiHidden="0" w:uiPriority="63" w:unhideWhenUsed="0"/>
-    <w:lsdException w:name="Medium Shading 2 Accent 1" w:semiHidden="0" w:uiPriority="64" w:unhideWhenUsed="0"/>
-    <w:lsdException w:name="Medium List 1 Accent 1" w:semiHidden="0" w:uiPriority="65" w:unhideWhenUsed="0"/>
-    <w:lsdException w:name="Revision" w:unhideWhenUsed="0"/>
-    <w:lsdException w:name="List Paragraph" w:semiHidden="0" w:uiPriority="34" w:unhideWhenUsed="0" w:qFormat="1"/>
-    <w:lsdException w:name="Quote" w:semiHidden="0" w:uiPriority="29" w:unhideWhenUsed="0" w:qFormat="1"/>
-    <w:lsdException w:name="Intense Quote" w:semiHidden="0" w:uiPriority="30" w:unhideWhenUsed="0" w:qFormat="1"/>
-    <w:lsdException w:name="Medium List 2 Accent 1" w:semiHidden="0" w:uiPriority="66" w:unhideWhenUsed="0"/>
-    <w:lsdException w:name="Medium Grid 1 Accent 1" w:semiHidden="0" w:uiPriority="67" w:unhideWhenUsed="0"/>
-    <w:lsdException w:name="Medium Grid 2 Accent 1" w:semiHidden="0" w:uiPriority="68" w:unhideWhenUsed="0"/>
-    <w:lsdException w:name="Medium Grid 3 Accent 1" w:semiHidden="0" w:uiPriority="69" w:unhideWhenUsed="0"/>
-    <w:lsdException w:name="Dark List Accent 1" w:semiHidden="0" w:uiPriority="70" w:unhideWhenUsed="0"/>
-    <w:lsdException w:name="Colorful Shading Accent 1" w:semiHidden="0" w:uiPriority="71" w:unhideWhenUsed="0"/>
-    <w:lsdException w:name="Colorful List Accent 1" w:semiHidden="0" w:uiPriority="72" w:unhideWhenUsed="0"/>
-    <w:lsdException w:name="Colorful Grid Accent 1" w:semiHidden="0" w:uiPriority="73" w:unhideWhenUsed="0"/>
-    <w:lsdException w:name="Light Shading Accent 2" w:semiHidden="0" w:uiPriority="60" w:unhideWhenUsed="0"/>
-    <w:lsdException w:name="Light List Accent 2" w:semiHidden="0" w:uiPriority="61" w:unhideWhenUsed="0"/>
-    <w:lsdException w:name="Light Grid Accent 2" w:semiHidden="0" w:uiPriority="62" w:unhideWhenUsed="0"/>
-    <w:lsdException w:name="Medium Shading 1 Accent 2" w:semiHidden="0" w:uiPriority="63" w:unhideWhenUsed="0"/>
-    <w:lsdException w:name="Medium Shading 2 Accent 2" w:semiHidden="0" w:uiPriority="64" w:unhideWhenUsed="0"/>
-    <w:lsdException w:name="Medium List 1 Accent 2" w:semiHidden="0" w:uiPriority="65" w:unhideWhenUsed="0"/>
-    <w:lsdException w:name="Medium List 2 Accent 2" w:semiHidden="0" w:uiPriority="66" w:unhideWhenUsed="0"/>
-    <w:lsdException w:name="Medium Grid 1 Accent 2" w:semiHidden="0" w:uiPriority="67" w:unhideWhenUsed="0"/>
-    <w:lsdException w:name="Medium Grid 2 Accent 2" w:semiHidden="0" w:uiPriority="68" w:unhideWhenUsed="0"/>
-    <w:lsdException w:name="Medium Grid 3 Accent 2" w:semiHidden="0" w:uiPriority="69" w:unhideWhenUsed="0"/>
-    <w:lsdException w:name="Dark List Accent 2" w:semiHidden="0" w:uiPriority="70" w:unhideWhenUsed="0"/>
-    <w:lsdException w:name="Colorful Shading Accent 2" w:semiHidden="0" w:uiPriority="71" w:unhideWhenUsed="0"/>
-    <w:lsdException w:name="Colorful List Accent 2" w:semiHidden="0" w:uiPriority="72" w:unhideWhenUsed="0"/>
-    <w:lsdException w:name="Colorful Grid Accent 2" w:semiHidden="0" w:uiPriority="73" w:unhideWhenUsed="0"/>
-    <w:lsdException w:name="Light Shading Accent 3" w:semiHidden="0" w:uiPriority="60" w:unhideWhenUsed="0"/>
-    <w:lsdException w:name="Light List Accent 3" w:semiHidden="0" w:uiPriority="61" w:unhideWhenUsed="0"/>
-    <w:lsdException w:name="Light Grid Accent 3" w:semiHidden="0" w:uiPriority="62" w:unhideWhenUsed="0"/>
-    <w:lsdException w:name="Medium Shading 1 Accent 3" w:semiHidden="0" w:uiPriority="63" w:unhideWhenUsed="0"/>
-    <w:lsdException w:name="Medium Shading 2 Accent 3" w:semiHidden="0" w:uiPriority="64" w:unhideWhenUsed="0"/>
-    <w:lsdException w:name="Medium List 1 Accent 3" w:semiHidden="0" w:uiPriority="65" w:unhideWhenUsed="0"/>
-    <w:lsdException w:name="Medium List 2 Accent 3" w:semiHidden="0" w:uiPriority="66" w:unhideWhenUsed="0"/>
-    <w:lsdException w:name="Medium Grid 1 Accent 3" w:semiHidden="0" w:uiPriority="67" w:unhideWhenUsed="0"/>
-    <w:lsdException w:name="Medium Grid 2 Accent 3" w:semiHidden="0" w:uiPriority="68" w:unhideWhenUsed="0"/>
-    <w:lsdException w:name="Medium Grid 3 Accent 3" w:semiHidden="0" w:uiPriority="69" w:unhideWhenUsed="0"/>
-    <w:lsdException w:name="Dark List Accent 3" w:semiHidden="0" w:uiPriority="70" w:unhideWhenUsed="0"/>
-    <w:lsdException w:name="Colorful Shading Accent 3" w:semiHidden="0" w:uiPriority="71" w:unhideWhenUsed="0"/>
-    <w:lsdException w:name="Colorful List Accent 3" w:semiHidden="0" w:uiPriority="72" w:unhideWhenUsed="0"/>
-    <w:lsdException w:name="Colorful Grid Accent 3" w:semiHidden="0" w:uiPriority="73" w:unhideWhenUsed="0"/>
-    <w:lsdException w:name="Light Shading Accent 4" w:semiHidden="0" w:uiPriority="60" w:unhideWhenUsed="0"/>
-    <w:lsdException w:name="Light List Accent 4" w:semiHidden="0" w:uiPriority="61" w:unhideWhenUsed="0"/>
-    <w:lsdException w:name="Light Grid Accent 4" w:semiHidden="0" w:uiPriority="62" w:unhideWhenUsed="0"/>
-    <w:lsdException w:name="Medium Shading 1 Accent 4" w:semiHidden="0" w:uiPriority="63" w:unhideWhenUsed="0"/>
-    <w:lsdException w:name="Medium Shading 2 Accent 4" w:semiHidden="0" w:uiPriority="64" w:unhideWhenUsed="0"/>
-    <w:lsdException w:name="Medium List 1 Accent 4" w:semiHidden="0" w:uiPriority="65" w:unhideWhenUsed="0"/>
-    <w:lsdException w:name="Medium List 2 Accent 4" w:semiHidden="0" w:uiPriority="66" w:unhideWhenUsed="0"/>
-    <w:lsdException w:name="Medium Grid 1 Accent 4" w:semiHidden="0" w:uiPriority="67" w:unhideWhenUsed="0"/>
-    <w:lsdException w:name="Medium Grid 2 Accent 4" w:semiHidden="0" w:uiPriority="68" w:unhideWhenUsed="0"/>
-    <w:lsdException w:name="Medium Grid 3 Accent 4" w:semiHidden="0" w:uiPriority="69" w:unhideWhenUsed="0"/>
-    <w:lsdException w:name="Dark List Accent 4" w:semiHidden="0" w:uiPriority="70" w:unhideWhenUsed="0"/>
-    <w:lsdException w:name="Colorful Shading Accent 4" w:semiHidden="0" w:uiPriority="71" w:unhideWhenUsed="0"/>
-    <w:lsdException w:name="Colorful List Accent 4" w:semiHidden="0" w:uiPriority="72" w:unhideWhenUsed="0"/>
-    <w:lsdException w:name="Colorful Grid Accent 4" w:semiHidden="0" w:uiPriority="73" w:unhideWhenUsed="0"/>
-    <w:lsdException w:name="Light Shading Accent 5" w:semiHidden="0" w:uiPriority="60" w:unhideWhenUsed="0"/>
-    <w:lsdException w:name="Light List Accent 5" w:semiHidden="0" w:uiPriority="61" w:unhideWhenUsed="0"/>
-    <w:lsdException w:name="Light Grid Accent 5" w:semiHidden="0" w:uiPriority="62" w:unhideWhenUsed="0"/>
-    <w:lsdException w:name="Medium Shading 1 Accent 5" w:semiHidden="0" w:uiPriority="63" w:unhideWhenUsed="0"/>
-    <w:lsdException w:name="Medium Shading 2 Accent 5" w:semiHidden="0" w:uiPriority="64" w:unhideWhenUsed="0"/>
-    <w:lsdException w:name="Medium List 1 Accent 5" w:semiHidden="0" w:uiPriority="65" w:unhideWhenUsed="0"/>
-    <w:lsdException w:name="Medium List 2 Accent 5" w:semiHidden="0" w:uiPriority="66" w:unhideWhenUsed="0"/>
-    <w:lsdException w:name="Medium Grid 1 Accent 5" w:semiHidden="0" w:uiPriority="67" w:unhideWhenUsed="0"/>
-    <w:lsdException w:name="Medium Grid 2 Accent 5" w:semiHidden="0" w:uiPriority="68" w:unhideWhenUsed="0"/>
-    <w:lsdException w:name="Medium Grid 3 Accent 5" w:semiHidden="0" w:uiPriority="69" w:unhideWhenUsed="0"/>
-    <w:lsdException w:name="Dark List Accent 5" w:semiHidden="0" w:uiPriority="70" w:unhideWhenUsed="0"/>
-    <w:lsdException w:name="Colorful Shading Accent 5" w:semiHidden="0" w:uiPriority="71" w:unhideWhenUsed="0"/>
-    <w:lsdException w:name="Colorful List Accent 5" w:semiHidden="0" w:uiPriority="72" w:unhideWhenUsed="0"/>
-    <w:lsdException w:name="Colorful Grid Accent 5" w:semiHidden="0" w:uiPriority="73" w:unhideWhenUsed="0"/>
-    <w:lsdException w:name="Light Shading Accent 6" w:semiHidden="0" w:uiPriority="60" w:unhideWhenUsed="0"/>
-    <w:lsdException w:name="Light List Accent 6" w:semiHidden="0" w:uiPriority="61" w:unhideWhenUsed="0"/>
-    <w:lsdException w:name="Light Grid Accent 6" w:semiHidden="0" w:uiPriority="62" w:unhideWhenUsed="0"/>
-    <w:lsdException w:name="Medium Shading 1 Accent 6" w:semiHidden="0" w:uiPriority="63" w:unhideWhenUsed="0"/>
-    <w:lsdException w:name="Medium Shading 2 Accent 6" w:semiHidden="0" w:uiPriority="64" w:unhideWhenUsed="0"/>
-    <w:lsdException w:name="Medium List 1 Accent 6" w:semiHidden="0" w:uiPriority="65" w:unhideWhenUsed="0"/>
-    <w:lsdException w:name="Medium List 2 Accent 6" w:semiHidden="0" w:uiPriority="66" w:unhideWhenUsed="0"/>
-    <w:lsdException w:name="Medium Grid 1 Accent 6" w:semiHidden="0" w:uiPriority="67" w:unhideWhenUsed="0"/>
-    <w:lsdException w:name="Medium Grid 2 Accent 6" w:semiHidden="0" w:uiPriority="68" w:unhideWhenUsed="0"/>
-    <w:lsdException w:name="Medium Grid 3 Accent 6" w:semiHidden="0" w:uiPriority="69" w:unhideWhenUsed="0"/>
-    <w:lsdException w:name="Dark List Accent 6" w:semiHidden="0" w:uiPriority="70" w:unhideWhenUsed="0"/>
-    <w:lsdException w:name="Colorful Shading Accent 6" w:semiHidden="0" w:uiPriority="71" w:unhideWhenUsed="0"/>
-    <w:lsdException w:name="Colorful List Accent 6" w:semiHidden="0" w:uiPriority="72" w:unhideWhenUsed="0"/>
-    <w:lsdException w:name="Colorful Grid Accent 6" w:semiHidden="0" w:uiPriority="73" w:unhideWhenUsed="0"/>
-    <w:lsdException w:name="Subtle Emphasis" w:semiHidden="0" w:uiPriority="19" w:unhideWhenUsed="0" w:qFormat="1"/>
-    <w:lsdException w:name="Intense Emphasis" w:semiHidden="0" w:uiPriority="21" w:unhideWhenUsed="0" w:qFormat="1"/>
-    <w:lsdException w:name="Subtle Reference" w:semiHidden="0" w:uiPriority="31" w:unhideWhenUsed="0" w:qFormat="1"/>
-    <w:lsdException w:name="Intense Reference" w:semiHidden="0" w:uiPriority="32" w:unhideWhenUsed="0" w:qFormat="1"/>
-    <w:lsdException w:name="Book Title" w:semiHidden="0" w:uiPriority="33" w:unhideWhenUsed="0" w:qFormat="1"/>
-    <w:lsdException w:name="Bibliography" w:uiPriority="37"/>
-    <w:lsdException w:name="TOC Heading" w:uiPriority="39" w:qFormat="1"/>
-  </w:latentStyles>
-  <w:style w:type="paragraph" w:default="1" w:styleId="Normal">
-    <w:name w:val="Normal"/>
-    <w:qFormat/>
-  </w:style>
-  <w:style w:type="character" w:default="1" w:styleId="Fuentedeprrafopredeter">
-    <w:name w:val="Default Paragraph Font"/>
-    <w:uiPriority w:val="1"/>
-    <w:semiHidden/>
-    <w:unhideWhenUsed/>
-  </w:style>
-  <w:style w:type="table" w:default="1" w:styleId="Tablanormal">
-    <w:name w:val="Normal Table"/>
-    <w:uiPriority w:val="99"/>
-    <w:semiHidden/>
-    <w:unhideWhenUsed/>
-    <w:tblPr>
-      <w:tblInd w:w="0" w:type="dxa"/>
-      <w:tblCellMar>
-        <w:top w:w="0" w:type="dxa"/>
-        <w:left w:w="108" w:type="dxa"/>
-        <w:bottom w:w="0" w:type="dxa"/>
-        <w:right w:w="108" w:type="dxa"/>
-      </w:tblCellMar>
-    </w:tblPr>
-  </w:style>
-  <w:style w:type="numbering" w:default="1" w:styleId="Sinlista">
-    <w:name w:val="No List"/>
-    <w:uiPriority w:val="99"/>
-    <w:semiHidden/>
-    <w:unhideWhenUsed/>
-  </w:style>
-  <w:style w:type="paragraph" w:styleId="Encabezado">
-    <w:name w:val="header"/>
-    <w:basedOn w:val="Normal"/>
-    <w:link w:val="EncabezadoCar"/>
-    <w:uiPriority w:val="99"/>
-    <w:unhideWhenUsed/>
-    <w:rsid w:val="002C4345"/>
-    <w:pPr>
-      <w:tabs>
-        <w:tab w:val="center" w:pos="4252"/>
-        <w:tab w:val="right" w:pos="8504"/>
-      </w:tabs>
-    </w:pPr>
-  </w:style>
-  <w:style w:type="character" w:customStyle="1" w:styleId="EncabezadoCar">
-    <w:name w:val="Encabezado Car"/>
-    <w:basedOn w:val="Fuentedeprrafopredeter"/>
-    <w:link w:val="Encabezado"/>
-    <w:uiPriority w:val="99"/>
-    <w:rsid w:val="002C4345"/>
-  </w:style>
-  <w:style w:type="paragraph" w:styleId="Piedepgina">
-    <w:name w:val="footer"/>
-    <w:basedOn w:val="Normal"/>
-    <w:link w:val="PiedepginaCar"/>
-    <w:uiPriority w:val="99"/>
-    <w:unhideWhenUsed/>
-    <w:rsid w:val="002C4345"/>
-    <w:pPr>
-      <w:tabs>
-        <w:tab w:val="center" w:pos="4252"/>
-        <w:tab w:val="right" w:pos="8504"/>
-      </w:tabs>
-    </w:pPr>
-  </w:style>
-  <w:style w:type="character" w:customStyle="1" w:styleId="PiedepginaCar">
-    <w:name w:val="Pie de página Car"/>
-    <w:basedOn w:val="Fuentedeprrafopredeter"/>
-    <w:link w:val="Piedepgina"/>
-    <w:uiPriority w:val="99"/>
-    <w:rsid w:val="002C4345"/>
-  </w:style>
-  <w:style w:type="character" w:styleId="Hipervnculo">
-    <w:name w:val="Hyperlink"/>
-    <w:basedOn w:val="Fuentedeprrafopredeter"/>
-    <w:uiPriority w:val="99"/>
-    <w:unhideWhenUsed/>
-    <w:rsid w:val="00982169"/>
-    <w:rPr>
-      <w:color w:val="0000FF" w:themeColor="hyperlink"/>
-      <w:u w:val="single"/>
-    </w:rPr>
-  </w:style>
-  <w:style w:type="paragraph" w:styleId="Prrafodelista">
-    <w:name w:val="List Paragraph"/>
-    <w:basedOn w:val="Normal"/>
-    <w:uiPriority w:val="34"/>
-    <w:qFormat/>
-    <w:rsid w:val="00B169FE"/>
-    <w:pPr>
-      <w:ind w:left="720"/>
-      <w:contextualSpacing/>
-    </w:pPr>
-  </w:style>
-  <w:style w:type="character" w:styleId="Hipervnculovisitado">
-    <w:name w:val="FollowedHyperlink"/>
-    <w:basedOn w:val="Fuentedeprrafopredeter"/>
-    <w:uiPriority w:val="99"/>
-    <w:semiHidden/>
-    <w:unhideWhenUsed/>
-    <w:rsid w:val="00B169FE"/>
-    <w:rPr>
-      <w:color w:val="800080" w:themeColor="followedHyperlink"/>
-      <w:u w:val="single"/>
-    </w:rPr>
-  </w:style>
-  <w:style w:type="paragraph" w:styleId="Textodeglobo">
-    <w:name w:val="Balloon Text"/>
-    <w:basedOn w:val="Normal"/>
-    <w:link w:val="TextodegloboCar"/>
-    <w:uiPriority w:val="99"/>
-    <w:semiHidden/>
-    <w:unhideWhenUsed/>
-    <w:rsid w:val="000727E6"/>
-    <w:rPr>
-      <w:rFonts w:ascii="Lucida Grande" w:hAnsi="Lucida Grande" w:cs="Lucida Grande"/>
-      <w:sz w:val="18"/>
-      <w:szCs w:val="18"/>
-    </w:rPr>
-  </w:style>
-  <w:style w:type="character" w:customStyle="1" w:styleId="TextodegloboCar">
-    <w:name w:val="Texto de globo Car"/>
-    <w:basedOn w:val="Fuentedeprrafopredeter"/>
-    <w:link w:val="Textodeglobo"/>
-    <w:uiPriority w:val="99"/>
-    <w:semiHidden/>
-    <w:rsid w:val="000727E6"/>
-    <w:rPr>
-      <w:rFonts w:ascii="Lucida Grande" w:hAnsi="Lucida Grande" w:cs="Lucida Grande"/>
-      <w:sz w:val="18"/>
-      <w:szCs w:val="18"/>
-    </w:rPr>
-  </w:style>
-</w:styles>
-</file>
-
-<file path=word/stylesWithEffects.xml><?xml version="1.0" encoding="utf-8"?>
-<w:styles xmlns:wpc="http://schemas.microsoft.com/office/word/2010/wordprocessingCanvas" xmlns:mo="http://schemas.microsoft.com/office/mac/office/2008/main" xmlns:mc="http://schemas.openxmlformats.org/markup-compatibility/2006" xmlns:mv="urn:schemas-microsoft-com:mac:vml" xmlns:o="urn:schemas-microsoft-com:office:office" xmlns:r="http://schemas.openxmlformats.org/officeDocument/2006/relationships" xmlns:m="http://schemas.openxmlformats.org/officeDocument/2006/math" xmlns:v="urn:schemas-microsoft-com:vml" xmlns:wp14="http://schemas.microsoft.com/office/word/2010/wordprocessingDrawing" xmlns:wp="http://schemas.openxmlformats.org/drawingml/2006/wordprocessingDrawing" xmlns:w10="urn:schemas-microsoft-com:office:word" xmlns:w="http://schemas.openxmlformats.org/wordprocessingml/2006/main" xmlns:w14="http://schemas.microsoft.com/office/word/2010/wordml" xmlns:wpg="http://schemas.microsoft.com/office/word/2010/wordprocessingGroup" xmlns:wpi="http://schemas.microsoft.com/office/word/2010/wordprocessingInk" xmlns:wne="http://schemas.microsoft.com/office/word/2006/wordml" xmlns:wps="http://schemas.microsoft.com/office/word/2010/wordprocessingShape" mc:Ignorable="w14 wp14">
-  <w:docDefaults>
-    <w:rPrDefault>
-      <w:rPr>
-        <w:rFonts w:asciiTheme="minorHAnsi" w:eastAsiaTheme="minorEastAsia" w:hAnsiTheme="minorHAnsi" w:cstheme="minorBidi"/>
-        <w:sz w:val="24"/>
-        <w:szCs w:val="24"/>
-        <w:lang w:val="es-ES" w:eastAsia="es-ES" w:bidi="ar-SA"/>
-      </w:rPr>
-    </w:rPrDefault>
-    <w:pPrDefault/>
-  </w:docDefaults>
-  <w:latentStyles w:defLockedState="0" w:defUIPriority="99" w:defSemiHidden="1" w:defUnhideWhenUsed="1" w:defQFormat="0" w:count="276">
-    <w:lsdException w:name="Normal" w:semiHidden="0" w:uiPriority="0" w:unhideWhenUsed="0" w:qFormat="1"/>
-    <w:lsdException w:name="heading 1" w:semiHidden="0" w:uiPriority="9" w:unhideWhenUsed="0" w:qFormat="1"/>
-    <w:lsdException w:name="heading 2" w:uiPriority="9" w:qFormat="1"/>
-    <w:lsdException w:name="heading 3" w:uiPriority="9" w:qFormat="1"/>
-    <w:lsdException w:name="heading 4" w:uiPriority="9" w:qFormat="1"/>
-    <w:lsdException w:name="heading 5" w:uiPriority="9" w:qFormat="1"/>
-    <w:lsdException w:name="heading 6" w:uiPriority="9" w:qFormat="1"/>
-    <w:lsdException w:name="heading 7" w:uiPriority="9" w:qFormat="1"/>
-    <w:lsdException w:name="heading 8" w:uiPriority="9" w:qFormat="1"/>
-    <w:lsdException w:name="heading 9" w:uiPriority="9" w:qFormat="1"/>
-    <w:lsdException w:name="toc 1" w:uiPriority="39"/>
-    <w:lsdException w:name="toc 2" w:uiPriority="39"/>
-    <w:lsdException w:name="toc 3" w:uiPriority="39"/>
-    <w:lsdException w:name="toc 4" w:uiPriority="39"/>
-    <w:lsdException w:name="toc 5" w:uiPriority="39"/>
-    <w:lsdException w:name="toc 6" w:uiPriority="39"/>
-    <w:lsdException w:name="toc 7" w:uiPriority="39"/>
-    <w:lsdException w:name="toc 8" w:uiPriority="39"/>
-    <w:lsdException w:name="toc 9" w:uiPriority="39"/>
-    <w:lsdException w:name="caption" w:uiPriority="35" w:qFormat="1"/>
-    <w:lsdException w:name="Title" w:semiHidden="0" w:uiPriority="10" w:unhideWhenUsed="0" w:qFormat="1"/>
-    <w:lsdException w:name="Default Paragraph Font" w:uiPriority="1"/>
-    <w:lsdException w:name="Subtitle" w:semiHidden="0" w:uiPriority="11" w:unhideWhenUsed="0" w:qFormat="1"/>
-    <w:lsdException w:name="Strong" w:semiHidden="0" w:uiPriority="22" w:unhideWhenUsed="0" w:qFormat="1"/>
-    <w:lsdException w:name="Emphasis" w:semiHidden="0" w:uiPriority="20" w:unhideWhenUsed="0" w:qFormat="1"/>
-    <w:lsdException w:name="Table Grid" w:semiHidden="0" w:uiPriority="59" w:unhideWhenUsed="0"/>
-    <w:lsdException w:name="Note Level 1" w:semiHidden="0" w:unhideWhenUsed="0"/>
-    <w:lsdException w:name="Note Level 2" w:semiHidden="0" w:unhideWhenUsed="0"/>
-    <w:lsdException w:name="Note Level 3" w:semiHidden="0" w:unhideWhenUsed="0"/>
-    <w:lsdException w:name="Note Level 4" w:semiHidden="0" w:unhideWhenUsed="0"/>
-    <w:lsdException w:name="Note Level 5" w:semiHidden="0" w:unhideWhenUsed="0"/>
-    <w:lsdException w:name="Note Level 6" w:semiHidden="0" w:unhideWhenUsed="0"/>
-    <w:lsdException w:name="Note Level 7" w:semiHidden="0" w:unhideWhenUsed="0"/>
-    <w:lsdException w:name="Note Level 8" w:semiHidden="0" w:unhideWhenUsed="0"/>
-    <w:lsdException w:name="Note Level 9" w:semiHidden="0" w:unhideWhenUsed="0"/>
-    <w:lsdException w:name="Placeholder Text" w:unhideWhenUsed="0"/>
-    <w:lsdException w:name="No Spacing" w:semiHidden="0" w:uiPriority="1" w:unhideWhenUsed="0" w:qFormat="1"/>
-    <w:lsdException w:name="Light Shading" w:semiHidden="0" w:uiPriority="60" w:unhideWhenUsed="0"/>
-    <w:lsdException w:name="Light List" w:semiHidden="0" w:uiPriority="61" w:unhideWhenUsed="0"/>
-    <w:lsdException w:name="Light Grid" w:semiHidden="0" w:uiPriority="62" w:unhideWhenUsed="0"/>
-    <w:lsdException w:name="Medium Shading 1" w:semiHidden="0" w:uiPriority="63" w:unhideWhenUsed="0"/>
-    <w:lsdException w:name="Medium Shading 2" w:semiHidden="0" w:uiPriority="64" w:unhideWhenUsed="0"/>
-    <w:lsdException w:name="Medium List 1" w:semiHidden="0" w:uiPriority="65" w:unhideWhenUsed="0"/>
-    <w:lsdException w:name="Medium List 2" w:semiHidden="0" w:uiPriority="66" w:unhideWhenUsed="0"/>
-    <w:lsdException w:name="Medium Grid 1" w:semiHidden="0" w:uiPriority="67" w:unhideWhenUsed="0"/>
-    <w:lsdException w:name="Medium Grid 2" w:semiHidden="0" w:uiPriority="68" w:unhideWhenUsed="0"/>
-    <w:lsdException w:name="Medium Grid 3" w:semiHidden="0" w:uiPriority="69" w:unhideWhenUsed="0"/>
-    <w:lsdException w:name="Dark List" w:semiHidden="0" w:uiPriority="70" w:unhideWhenUsed="0"/>
-    <w:lsdException w:name="Colorful Shading" w:semiHidden="0" w:uiPriority="71" w:unhideWhenUsed="0"/>
-    <w:lsdException w:name="Colorful List" w:semiHidden="0" w:uiPriority="72" w:unhideWhenUsed="0"/>
-    <w:lsdException w:name="Colorful Grid" w:semiHidden="0" w:uiPriority="73" w:unhideWhenUsed="0"/>
-    <w:lsdException w:name="Light Shading Accent 1" w:semiHidden="0" w:uiPriority="60" w:unhideWhenUsed="0"/>
-    <w:lsdException w:name="Light List Accent 1" w:semiHidden="0" w:uiPriority="61" w:unhideWhenUsed="0"/>
-    <w:lsdException w:name="Light Grid Accent 1" w:semiHidden="0" w:uiPriority="62" w:unhideWhenUsed="0"/>
-    <w:lsdException w:name="Medium Shading 1 Accent 1" w:semiHidden="0" w:uiPriority="63" w:unhideWhenUsed="0"/>
-    <w:lsdException w:name="Medium Shading 2 Accent 1" w:semiHidden="0" w:uiPriority="64" w:unhideWhenUsed="0"/>
-    <w:lsdException w:name="Medium List 1 Accent 1" w:semiHidden="0" w:uiPriority="65" w:unhideWhenUsed="0"/>
-    <w:lsdException w:name="Revision" w:unhideWhenUsed="0"/>
-    <w:lsdException w:name="List Paragraph" w:semiHidden="0" w:uiPriority="34" w:unhideWhenUsed="0" w:qFormat="1"/>
-    <w:lsdException w:name="Quote" w:semiHidden="0" w:uiPriority="29" w:unhideWhenUsed="0" w:qFormat="1"/>
-    <w:lsdException w:name="Intense Quote" w:semiHidden="0" w:uiPriority="30" w:unhideWhenUsed="0" w:qFormat="1"/>
-    <w:lsdException w:name="Medium List 2 Accent 1" w:semiHidden="0" w:uiPriority="66" w:unhideWhenUsed="0"/>
-    <w:lsdException w:name="Medium Grid 1 Accent 1" w:semiHidden="0" w:uiPriority="67" w:unhideWhenUsed="0"/>
-    <w:lsdException w:name="Medium Grid 2 Accent 1" w:semiHidden="0" w:uiPriority="68" w:unhideWhenUsed="0"/>
-    <w:lsdException w:name="Medium Grid 3 Accent 1" w:semiHidden="0" w:uiPriority="69" w:unhideWhenUsed="0"/>
-    <w:lsdException w:name="Dark List Accent 1" w:semiHidden="0" w:uiPriority="70" w:unhideWhenUsed="0"/>
-    <w:lsdException w:name="Colorful Shading Accent 1" w:semiHidden="0" w:uiPriority="71" w:unhideWhenUsed="0"/>
-    <w:lsdException w:name="Colorful List Accent 1" w:semiHidden="0" w:uiPriority="72" w:unhideWhenUsed="0"/>
-    <w:lsdException w:name="Colorful Grid Accent 1" w:semiHidden="0" w:uiPriority="73" w:unhideWhenUsed="0"/>
-    <w:lsdException w:name="Light Shading Accent 2" w:semiHidden="0" w:uiPriority="60" w:unhideWhenUsed="0"/>
-    <w:lsdException w:name="Light List Accent 2" w:semiHidden="0" w:uiPriority="61" w:unhideWhenUsed="0"/>
-    <w:lsdException w:name="Light Grid Accent 2" w:semiHidden="0" w:uiPriority="62" w:unhideWhenUsed="0"/>
-    <w:lsdException w:name="Medium Shading 1 Accent 2" w:semiHidden="0" w:uiPriority="63" w:unhideWhenUsed="0"/>
-    <w:lsdException w:name="Medium Shading 2 Accent 2" w:semiHidden="0" w:uiPriority="64" w:unhideWhenUsed="0"/>
-    <w:lsdException w:name="Medium List 1 Accent 2" w:semiHidden="0" w:uiPriority="65" w:unhideWhenUsed="0"/>
-    <w:lsdException w:name="Medium List 2 Accent 2" w:semiHidden="0" w:uiPriority="66" w:unhideWhenUsed="0"/>
-    <w:lsdException w:name="Medium Grid 1 Accent 2" w:semiHidden="0" w:uiPriority="67" w:unhideWhenUsed="0"/>
-    <w:lsdException w:name="Medium Grid 2 Accent 2" w:semiHidden="0" w:uiPriority="68" w:unhideWhenUsed="0"/>
-    <w:lsdException w:name="Medium Grid 3 Accent 2" w:semiHidden="0" w:uiPriority="69" w:unhideWhenUsed="0"/>
-    <w:lsdException w:name="Dark List Accent 2" w:semiHidden="0" w:uiPriority="70" w:unhideWhenUsed="0"/>
-    <w:lsdException w:name="Colorful Shading Accent 2" w:semiHidden="0" w:uiPriority="71" w:unhideWhenUsed="0"/>
-    <w:lsdException w:name="Colorful List Accent 2" w:semiHidden="0" w:uiPriority="72" w:unhideWhenUsed="0"/>
-    <w:lsdException w:name="Colorful Grid Accent 2" w:semiHidden="0" w:uiPriority="73" w:unhideWhenUsed="0"/>
-    <w:lsdException w:name="Light Shading Accent 3" w:semiHidden="0" w:uiPriority="60" w:unhideWhenUsed="0"/>
-    <w:lsdException w:name="Light List Accent 3" w:semiHidden="0" w:uiPriority="61" w:unhideWhenUsed="0"/>
-    <w:lsdException w:name="Light Grid Accent 3" w:semiHidden="0" w:uiPriority="62" w:unhideWhenUsed="0"/>
-    <w:lsdException w:name="Medium Shading 1 Accent 3" w:semiHidden="0" w:uiPriority="63" w:unhideWhenUsed="0"/>
-    <w:lsdException w:name="Medium Shading 2 Accent 3" w:semiHidden="0" w:uiPriority="64" w:unhideWhenUsed="0"/>
-    <w:lsdException w:name="Medium List 1 Accent 3" w:semiHidden="0" w:uiPriority="65" w:unhideWhenUsed="0"/>
-    <w:lsdException w:name="Medium List 2 Accent 3" w:semiHidden="0" w:uiPriority="66" w:unhideWhenUsed="0"/>
-    <w:lsdException w:name="Medium Grid 1 Accent 3" w:semiHidden="0" w:uiPriority="67" w:unhideWhenUsed="0"/>
-    <w:lsdException w:name="Medium Grid 2 Accent 3" w:semiHidden="0" w:uiPriority="68" w:unhideWhenUsed="0"/>
-    <w:lsdException w:name="Medium Grid 3 Accent 3" w:semiHidden="0" w:uiPriority="69" w:unhideWhenUsed="0"/>
-    <w:lsdException w:name="Dark List Accent 3" w:semiHidden="0" w:uiPriority="70" w:unhideWhenUsed="0"/>
-    <w:lsdException w:name="Colorful Shading Accent 3" w:semiHidden="0" w:uiPriority="71" w:unhideWhenUsed="0"/>
-    <w:lsdException w:name="Colorful List Accent 3" w:semiHidden="0" w:uiPriority="72" w:unhideWhenUsed="0"/>
-    <w:lsdException w:name="Colorful Grid Accent 3" w:semiHidden="0" w:uiPriority="73" w:unhideWhenUsed="0"/>
-    <w:lsdException w:name="Light Shading Accent 4" w:semiHidden="0" w:uiPriority="60" w:unhideWhenUsed="0"/>
-    <w:lsdException w:name="Light List Accent 4" w:semiHidden="0" w:uiPriority="61" w:unhideWhenUsed="0"/>
-    <w:lsdException w:name="Light Grid Accent 4" w:semiHidden="0" w:uiPriority="62" w:unhideWhenUsed="0"/>
-    <w:lsdException w:name="Medium Shading 1 Accent 4" w:semiHidden="0" w:uiPriority="63" w:unhideWhenUsed="0"/>
-    <w:lsdException w:name="Medium Shading 2 Accent 4" w:semiHidden="0" w:uiPriority="64" w:unhideWhenUsed="0"/>
-    <w:lsdException w:name="Medium List 1 Accent 4" w:semiHidden="0" w:uiPriority="65" w:unhideWhenUsed="0"/>
-    <w:lsdException w:name="Medium List 2 Accent 4" w:semiHidden="0" w:uiPriority="66" w:unhideWhenUsed="0"/>
-    <w:lsdException w:name="Medium Grid 1 Accent 4" w:semiHidden="0" w:uiPriority="67" w:unhideWhenUsed="0"/>
-    <w:lsdException w:name="Medium Grid 2 Accent 4" w:semiHidden="0" w:uiPriority="68" w:unhideWhenUsed="0"/>
-    <w:lsdException w:name="Medium Grid 3 Accent 4" w:semiHidden="0" w:uiPriority="69" w:unhideWhenUsed="0"/>
-    <w:lsdException w:name="Dark List Accent 4" w:semiHidden="0" w:uiPriority="70" w:unhideWhenUsed="0"/>
-    <w:lsdException w:name="Colorful Shading Accent 4" w:semiHidden="0" w:uiPriority="71" w:unhideWhenUsed="0"/>
-    <w:lsdException w:name="Colorful List Accent 4" w:semiHidden="0" w:uiPriority="72" w:unhideWhenUsed="0"/>
-    <w:lsdException w:name="Colorful Grid Accent 4" w:semiHidden="0" w:uiPriority="73" w:unhideWhenUsed="0"/>
-    <w:lsdException w:name="Light Shading Accent 5" w:semiHidden="0" w:uiPriority="60" w:unhideWhenUsed="0"/>
-    <w:lsdException w:name="Light List Accent 5" w:semiHidden="0" w:uiPriority="61" w:unhideWhenUsed="0"/>
-    <w:lsdException w:name="Light Grid Accent 5" w:semiHidden="0" w:uiPriority="62" w:unhideWhenUsed="0"/>
-    <w:lsdException w:name="Medium Shading 1 Accent 5" w:semiHidden="0" w:uiPriority="63" w:unhideWhenUsed="0"/>
-    <w:lsdException w:name="Medium Shading 2 Accent 5" w:semiHidden="0" w:uiPriority="64" w:unhideWhenUsed="0"/>
-    <w:lsdException w:name="Medium List 1 Accent 5" w:semiHidden="0" w:uiPriority="65" w:unhideWhenUsed="0"/>
-    <w:lsdException w:name="Medium List 2 Accent 5" w:semiHidden="0" w:uiPriority="66" w:unhideWhenUsed="0"/>
-    <w:lsdException w:name="Medium Grid 1 Accent 5" w:semiHidden="0" w:uiPriority="67" w:unhideWhenUsed="0"/>
-    <w:lsdException w:name="Medium Grid 2 Accent 5" w:semiHidden="0" w:uiPriority="68" w:unhideWhenUsed="0"/>
-    <w:lsdException w:name="Medium Grid 3 Accent 5" w:semiHidden="0" w:uiPriority="69" w:unhideWhenUsed="0"/>
-    <w:lsdException w:name="Dark List Accent 5" w:semiHidden="0" w:uiPriority="70" w:unhideWhenUsed="0"/>
-    <w:lsdException w:name="Colorful Shading Accent 5" w:semiHidden="0" w:uiPriority="71" w:unhideWhenUsed="0"/>
-    <w:lsdException w:name="Colorful List Accent 5" w:semiHidden="0" w:uiPriority="72" w:unhideWhenUsed="0"/>
-    <w:lsdException w:name="Colorful Grid Accent 5" w:semiHidden="0" w:uiPriority="73" w:unhideWhenUsed="0"/>
-    <w:lsdException w:name="Light Shading Accent 6" w:semiHidden="0" w:uiPriority="60" w:unhideWhenUsed="0"/>
-    <w:lsdException w:name="Light List Accent 6" w:semiHidden="0" w:uiPriority="61" w:unhideWhenUsed="0"/>
-    <w:lsdException w:name="Light Grid Accent 6" w:semiHidden="0" w:uiPriority="62" w:unhideWhenUsed="0"/>
-    <w:lsdException w:name="Medium Shading 1 Accent 6" w:semiHidden="0" w:uiPriority="63" w:unhideWhenUsed="0"/>
-    <w:lsdException w:name="Medium Shading 2 Accent 6" w:semiHidden="0" w:uiPriority="64" w:unhideWhenUsed="0"/>
-    <w:lsdException w:name="Medium List 1 Accent 6" w:semiHidden="0" w:uiPriority="65" w:unhideWhenUsed="0"/>
-    <w:lsdException w:name="Medium List 2 Accent 6" w:semiHidden="0" w:uiPriority="66" w:unhideWhenUsed="0"/>
-    <w:lsdException w:name="Medium Grid 1 Accent 6" w:semiHidden="0" w:uiPriority="67" w:unhideWhenUsed="0"/>
-    <w:lsdException w:name="Medium Grid 2 Accent 6" w:semiHidden="0" w:uiPriority="68" w:unhideWhenUsed="0"/>
-    <w:lsdException w:name="Medium Grid 3 Accent 6" w:semiHidden="0" w:uiPriority="69" w:unhideWhenUsed="0"/>
-    <w:lsdException w:name="Dark List Accent 6" w:semiHidden="0" w:uiPriority="70" w:unhideWhenUsed="0"/>
-    <w:lsdException w:name="Colorful Shading Accent 6" w:semiHidden="0" w:uiPriority="71" w:unhideWhenUsed="0"/>
-    <w:lsdException w:name="Colorful List Accent 6" w:semiHidden="0" w:uiPriority="72" w:unhideWhenUsed="0"/>
-    <w:lsdException w:name="Colorful Grid Accent 6" w:semiHidden="0" w:uiPriority="73" w:unhideWhenUsed="0"/>
-    <w:lsdException w:name="Subtle Emphasis" w:semiHidden="0" w:uiPriority="19" w:unhideWhenUsed="0" w:qFormat="1"/>
-    <w:lsdException w:name="Intense Emphasis" w:semiHidden="0" w:uiPriority="21" w:unhideWhenUsed="0" w:qFormat="1"/>
-    <w:lsdException w:name="Subtle Reference" w:semiHidden="0" w:uiPriority="31" w:unhideWhenUsed="0" w:qFormat="1"/>
-    <w:lsdException w:name="Intense Reference" w:semiHidden="0" w:uiPriority="32" w:unhideWhenUsed="0" w:qFormat="1"/>
-    <w:lsdException w:name="Book Title" w:semiHidden="0" w:uiPriority="33" w:unhideWhenUsed="0" w:qFormat="1"/>
-    <w:lsdException w:name="Bibliography" w:uiPriority="37"/>
-    <w:lsdException w:name="TOC Heading" w:uiPriority="39" w:qFormat="1"/>
+  <w:latentStyles w:defLockedState="0" w:defUIPriority="99" w:defSemiHidden="0" w:defUnhideWhenUsed="0" w:defQFormat="0" w:count="376">
+    <w:lsdException w:name="Normal" w:uiPriority="0" w:qFormat="1"/>
+    <w:lsdException w:name="heading 1" w:uiPriority="9" w:qFormat="1"/>
+    <w:lsdException w:name="heading 2" w:semiHidden="1" w:uiPriority="9" w:unhideWhenUsed="1" w:qFormat="1"/>
+    <w:lsdException w:name="heading 3" w:semiHidden="1" w:uiPriority="9" w:unhideWhenUsed="1" w:qFormat="1"/>
+    <w:lsdException w:name="heading 4" w:semiHidden="1" w:uiPriority="9" w:unhideWhenUsed="1" w:qFormat="1"/>
+    <w:lsdException w:name="heading 5" w:semiHidden="1" w:uiPriority="9" w:unhideWhenUsed="1" w:qFormat="1"/>
+    <w:lsdException w:name="heading 6" w:semiHidden="1" w:uiPriority="9" w:unhideWhenUsed="1" w:qFormat="1"/>
+    <w:lsdException w:name="heading 7" w:semiHidden="1" w:uiPriority="9" w:unhideWhenUsed="1" w:qFormat="1"/>
+    <w:lsdException w:name="heading 8" w:semiHidden="1" w:uiPriority="9" w:unhideWhenUsed="1" w:qFormat="1"/>
+    <w:lsdException w:name="heading 9" w:semiHidden="1" w:uiPriority="9" w:unhideWhenUsed="1" w:qFormat="1"/>
+    <w:lsdException w:name="index 1" w:semiHidden="1" w:unhideWhenUsed="1"/>
+    <w:lsdException w:name="index 2" w:semiHidden="1" w:unhideWhenUsed="1"/>
+    <w:lsdException w:name="index 3" w:semiHidden="1" w:unhideWhenUsed="1"/>
+    <w:lsdException w:name="index 4" w:semiHidden="1" w:unhideWhenUsed="1"/>
+    <w:lsdException w:name="index 5" w:semiHidden="1" w:unhideWhenUsed="1"/>
+    <w:lsdException w:name="index 6" w:semiHidden="1" w:unhideWhenUsed="1"/>
+    <w:lsdException w:name="index 7" w:semiHidden="1" w:unhideWhenUsed="1"/>
+    <w:lsdException w:name="index 8" w:semiHidden="1" w:unhideWhenUsed="1"/>
+    <w:lsdException w:name="index 9" w:semiHidden="1" w:unhideWhenUsed="1"/>
+    <w:lsdException w:name="toc 1" w:semiHidden="1" w:uiPriority="39" w:unhideWhenUsed="1"/>
+    <w:lsdException w:name="toc 2" w:semiHidden="1" w:uiPriority="39" w:unhideWhenUsed="1"/>
+    <w:lsdException w:name="toc 3" w:semiHidden="1" w:uiPriority="39" w:unhideWhenUsed="1"/>
+    <w:lsdException w:name="toc 4" w:semiHidden="1" w:uiPriority="39" w:unhideWhenUsed="1"/>
+    <w:lsdException w:name="toc 5" w:semiHidden="1" w:uiPriority="39" w:unhideWhenUsed="1"/>
+    <w:lsdException w:name="toc 6" w:semiHidden="1" w:uiPriority="39" w:unhideWhenUsed="1"/>
+    <w:lsdException w:name="toc 7" w:semiHidden="1" w:uiPriority="39" w:unhideWhenUsed="1"/>
+    <w:lsdException w:name="toc 8" w:semiHidden="1" w:uiPriority="39" w:unhideWhenUsed="1"/>
+    <w:lsdException w:name="toc 9" w:semiHidden="1" w:uiPriority="39" w:unhideWhenUsed="1"/>
+    <w:lsdException w:name="Normal Indent" w:semiHidden="1" w:unhideWhenUsed="1"/>
+    <w:lsdException w:name="footnote text" w:semiHidden="1" w:unhideWhenUsed="1"/>
+    <w:lsdException w:name="annotation text" w:semiHidden="1" w:unhideWhenUsed="1"/>
+    <w:lsdException w:name="header" w:semiHidden="1" w:unhideWhenUsed="1"/>
+    <w:lsdException w:name="footer" w:semiHidden="1" w:unhideWhenUsed="1"/>
+    <w:lsdException w:name="index heading" w:semiHidden="1" w:unhideWhenUsed="1"/>
+    <w:lsdException w:name="caption" w:semiHidden="1" w:uiPriority="35" w:unhideWhenUsed="1" w:qFormat="1"/>
+    <w:lsdException w:name="table of figures" w:semiHidden="1" w:unhideWhenUsed="1"/>
+    <w:lsdException w:name="envelope address" w:semiHidden="1" w:unhideWhenUsed="1"/>
+    <w:lsdException w:name="envelope return" w:semiHidden="1" w:unhideWhenUsed="1"/>
+    <w:lsdException w:name="footnote reference" w:semiHidden="1" w:unhideWhenUsed="1"/>
+    <w:lsdException w:name="annotation reference" w:semiHidden="1" w:unhideWhenUsed="1"/>
+    <w:lsdException w:name="line number" w:semiHidden="1" w:unhideWhenUsed="1"/>
+    <w:lsdException w:name="page number" w:semiHidden="1" w:unhideWhenUsed="1"/>
+    <w:lsdException w:name="endnote reference" w:semiHidden="1" w:unhideWhenUsed="1"/>
+    <w:lsdException w:name="endnote text" w:semiHidden="1" w:unhideWhenUsed="1"/>
+    <w:lsdException w:name="table of authorities" w:semiHidden="1" w:unhideWhenUsed="1"/>
+    <w:lsdException w:name="macro" w:semiHidden="1" w:unhideWhenUsed="1"/>
+    <w:lsdException w:name="toa heading" w:semiHidden="1" w:unhideWhenUsed="1"/>
+    <w:lsdException w:name="List" w:semiHidden="1" w:unhideWhenUsed="1"/>
+    <w:lsdException w:name="List Bullet" w:semiHidden="1" w:unhideWhenUsed="1"/>
+    <w:lsdException w:name="List Number" w:semiHidden="1" w:unhideWhenUsed="1"/>
+    <w:lsdException w:name="List 2" w:semiHidden="1" w:unhideWhenUsed="1"/>
+    <w:lsdException w:name="List 3" w:semiHidden="1" w:unhideWhenUsed="1"/>
+    <w:lsdException w:name="List 4" w:semiHidden="1" w:unhideWhenUsed="1"/>
+    <w:lsdException w:name="List 5" w:semiHidden="1" w:unhideWhenUsed="1"/>
+    <w:lsdException w:name="List Bullet 2" w:semiHidden="1" w:unhideWhenUsed="1"/>
+    <w:lsdException w:name="List Bullet 3" w:semiHidden="1" w:unhideWhenUsed="1"/>
+    <w:lsdException w:name="List Bullet 4" w:semiHidden="1" w:unhideWhenUsed="1"/>
+    <w:lsdException w:name="List Bullet 5" w:semiHidden="1" w:unhideWhenUsed="1"/>
+    <w:lsdException w:name="List Number 2" w:semiHidden="1" w:unhideWhenUsed="1"/>
+    <w:lsdException w:name="List Number 3" w:semiHidden="1" w:unhideWhenUsed="1"/>
+    <w:lsdException w:name="List Number 4" w:semiHidden="1" w:unhideWhenUsed="1"/>
+    <w:lsdException w:name="List Number 5" w:semiHidden="1" w:unhideWhenUsed="1"/>
+    <w:lsdException w:name="Title" w:uiPriority="10" w:qFormat="1"/>
+    <w:lsdException w:name="Closing" w:semiHidden="1" w:unhideWhenUsed="1"/>
+    <w:lsdException w:name="Signature" w:semiHidden="1" w:unhideWhenUsed="1"/>
+    <w:lsdException w:name="Default Paragraph Font" w:semiHidden="1" w:uiPriority="1" w:unhideWhenUsed="1"/>
+    <w:lsdException w:name="Body Text" w:semiHidden="1" w:unhideWhenUsed="1"/>
+    <w:lsdException w:name="Body Text Indent" w:semiHidden="1" w:unhideWhenUsed="1"/>
+    <w:lsdException w:name="List Continue" w:semiHidden="1" w:unhideWhenUsed="1"/>
+    <w:lsdException w:name="List Continue 2" w:semiHidden="1" w:unhideWhenUsed="1"/>
+    <w:lsdException w:name="List Continue 3" w:semiHidden="1" w:unhideWhenUsed="1"/>
+    <w:lsdException w:name="List Continue 4" w:semiHidden="1" w:unhideWhenUsed="1"/>
+    <w:lsdException w:name="List Continue 5" w:semiHidden="1" w:unhideWhenUsed="1"/>
+    <w:lsdException w:name="Message Header" w:semiHidden="1" w:unhideWhenUsed="1"/>
+    <w:lsdException w:name="Subtitle" w:uiPriority="11" w:qFormat="1"/>
+    <w:lsdException w:name="Salutation" w:semiHidden="1" w:unhideWhenUsed="1"/>
+    <w:lsdException w:name="Date" w:semiHidden="1" w:unhideWhenUsed="1"/>
+    <w:lsdException w:name="Body Text First Indent" w:semiHidden="1" w:unhideWhenUsed="1"/>
+    <w:lsdException w:name="Body Text First Indent 2" w:semiHidden="1" w:unhideWhenUsed="1"/>
+    <w:lsdException w:name="Note Heading" w:semiHidden="1" w:unhideWhenUsed="1"/>
+    <w:lsdException w:name="Body Text 2" w:semiHidden="1" w:unhideWhenUsed="1"/>
+    <w:lsdException w:name="Body Text 3" w:semiHidden="1" w:unhideWhenUsed="1"/>
+    <w:lsdException w:name="Body Text Indent 2" w:semiHidden="1" w:unhideWhenUsed="1"/>
+    <w:lsdException w:name="Body Text Indent 3" w:semiHidden="1" w:unhideWhenUsed="1"/>
+    <w:lsdException w:name="Block Text" w:semiHidden="1" w:unhideWhenUsed="1"/>
+    <w:lsdException w:name="Hyperlink" w:semiHidden="1" w:unhideWhenUsed="1"/>
+    <w:lsdException w:name="FollowedHyperlink" w:semiHidden="1" w:unhideWhenUsed="1"/>
+    <w:lsdException w:name="Strong" w:uiPriority="22" w:qFormat="1"/>
+    <w:lsdException w:name="Emphasis" w:uiPriority="20" w:qFormat="1"/>
+    <w:lsdException w:name="Document Map" w:semiHidden="1" w:unhideWhenUsed="1"/>
+    <w:lsdException w:name="Plain Text" w:semiHidden="1" w:unhideWhenUsed="1"/>
+    <w:lsdException w:name="E-mail Signature" w:semiHidden="1" w:unhideWhenUsed="1"/>
+    <w:lsdException w:name="HTML Top of Form" w:semiHidden="1" w:unhideWhenUsed="1"/>
+    <w:lsdException w:name="HTML Bottom of Form" w:semiHidden="1" w:unhideWhenUsed="1"/>
+    <w:lsdException w:name="Normal (Web)" w:semiHidden="1" w:unhideWhenUsed="1"/>
+    <w:lsdException w:name="HTML Acronym" w:semiHidden="1" w:unhideWhenUsed="1"/>
+    <w:lsdException w:name="HTML Address" w:semiHidden="1" w:unhideWhenUsed="1"/>
+    <w:lsdException w:name="HTML Cite" w:semiHidden="1" w:unhideWhenUsed="1"/>
+    <w:lsdException w:name="HTML Code" w:semiHidden="1" w:unhideWhenUsed="1"/>
+    <w:lsdException w:name="HTML Definition" w:semiHidden="1" w:unhideWhenUsed="1"/>
+    <w:lsdException w:name="HTML Keyboard" w:semiHidden="1" w:unhideWhenUsed="1"/>
+    <w:lsdException w:name="HTML Preformatted" w:semiHidden="1" w:unhideWhenUsed="1"/>
+    <w:lsdException w:name="HTML Sample" w:semiHidden="1" w:unhideWhenUsed="1"/>
+    <w:lsdException w:name="HTML Typewriter" w:semiHidden="1" w:unhideWhenUsed="1"/>
+    <w:lsdException w:name="HTML Variable" w:semiHidden="1" w:unhideWhenUsed="1"/>
+    <w:lsdException w:name="Normal Table" w:semiHidden="1" w:unhideWhenUsed="1"/>
+    <w:lsdException w:name="annotation subject" w:semiHidden="1" w:unhideWhenUsed="1"/>
+    <w:lsdException w:name="No List" w:semiHidden="1" w:unhideWhenUsed="1"/>
+    <w:lsdException w:name="Outline List 1" w:semiHidden="1" w:unhideWhenUsed="1"/>
+    <w:lsdException w:name="Outline List 2" w:semiHidden="1" w:unhideWhenUsed="1"/>
+    <w:lsdException w:name="Outline List 3" w:semiHidden="1" w:unhideWhenUsed="1"/>
+    <w:lsdException w:name="Table Simple 1" w:semiHidden="1" w:unhideWhenUsed="1"/>
+    <w:lsdException w:name="Table Simple 2" w:semiHidden="1" w:unhideWhenUsed="1"/>
+    <w:lsdException w:name="Table Simple 3" w:semiHidden="1" w:unhideWhenUsed="1"/>
+    <w:lsdException w:name="Table Classic 1" w:semiHidden="1" w:unhideWhenUsed="1"/>
+    <w:lsdException w:name="Table Classic 2" w:semiHidden="1" w:unhideWhenUsed="1"/>
+    <w:lsdException w:name="Table Classic 3" w:semiHidden="1" w:unhideWhenUsed="1"/>
+    <w:lsdException w:name="Table Classic 4" w:semiHidden="1" w:unhideWhenUsed="1"/>
+    <w:lsdException w:name="Table Colorful 1" w:semiHidden="1" w:unhideWhenUsed="1"/>
+    <w:lsdException w:name="Table Colorful 2" w:semiHidden="1" w:unhideWhenUsed="1"/>
+    <w:lsdException w:name="Table Colorful 3" w:semiHidden="1" w:unhideWhenUsed="1"/>
+    <w:lsdException w:name="Table Columns 1" w:semiHidden="1" w:unhideWhenUsed="1"/>
+    <w:lsdException w:name="Table Columns 2" w:semiHidden="1" w:unhideWhenUsed="1"/>
+    <w:lsdException w:name="Table Columns 3" w:semiHidden="1" w:unhideWhenUsed="1"/>
+    <w:lsdException w:name="Table Columns 4" w:semiHidden="1" w:unhideWhenUsed="1"/>
+    <w:lsdException w:name="Table Columns 5" w:semiHidden="1" w:unhideWhenUsed="1"/>
+    <w:lsdException w:name="Table Grid 1" w:semiHidden="1" w:unhideWhenUsed="1"/>
+    <w:lsdException w:name="Table Grid 2" w:semiHidden="1" w:unhideWhenUsed="1"/>
+    <w:lsdException w:name="Table Grid 3" w:semiHidden="1" w:unhideWhenUsed="1"/>
+    <w:lsdException w:name="Table Grid 4" w:semiHidden="1" w:unhideWhenUsed="1"/>
+    <w:lsdException w:name="Table Grid 5" w:semiHidden="1" w:unhideWhenUsed="1"/>
+    <w:lsdException w:name="Table Grid 6" w:semiHidden="1" w:unhideWhenUsed="1"/>
+    <w:lsdException w:name="Table Grid 7" w:semiHidden="1" w:unhideWhenUsed="1"/>
+    <w:lsdException w:name="Table Grid 8" w:semiHidden="1" w:unhideWhenUsed="1"/>
+    <w:lsdException w:name="Table List 1" w:semiHidden="1" w:unhideWhenUsed="1"/>
+    <w:lsdException w:name="Table List 2" w:semiHidden="1" w:unhideWhenUsed="1"/>
+    <w:lsdException w:name="Table List 3" w:semiHidden="1" w:unhideWhenUsed="1"/>
+    <w:lsdException w:name="Table List 4" w:semiHidden="1" w:unhideWhenUsed="1"/>
+    <w:lsdException w:name="Table List 5" w:semiHidden="1" w:unhideWhenUsed="1"/>
+    <w:lsdException w:name="Table List 6" w:semiHidden="1" w:unhideWhenUsed="1"/>
+    <w:lsdException w:name="Table List 7" w:semiHidden="1" w:unhideWhenUsed="1"/>
+    <w:lsdException w:name="Table List 8" w:semiHidden="1" w:unhideWhenUsed="1"/>
+    <w:lsdException w:name="Table 3D effects 1" w:semiHidden="1" w:unhideWhenUsed="1"/>
+    <w:lsdException w:name="Table 3D effects 2" w:semiHidden="1" w:unhideWhenUsed="1"/>
+    <w:lsdException w:name="Table 3D effects 3" w:semiHidden="1" w:unhideWhenUsed="1"/>
+    <w:lsdException w:name="Table Contemporary" w:semiHidden="1" w:unhideWhenUsed="1"/>
+    <w:lsdException w:name="Table Elegant" w:semiHidden="1" w:unhideWhenUsed="1"/>
+    <w:lsdException w:name="Table Professional" w:semiHidden="1" w:unhideWhenUsed="1"/>
+    <w:lsdException w:name="Table Subtle 1" w:semiHidden="1" w:unhideWhenUsed="1"/>
+    <w:lsdException w:name="Table Subtle 2" w:semiHidden="1" w:unhideWhenUsed="1"/>
+    <w:lsdException w:name="Table Web 1" w:semiHidden="1" w:unhideWhenUsed="1"/>
+    <w:lsdException w:name="Table Web 2" w:semiHidden="1" w:unhideWhenUsed="1"/>
+    <w:lsdException w:name="Table Web 3" w:semiHidden="1" w:unhideWhenUsed="1"/>
+    <w:lsdException w:name="Balloon Text" w:semiHidden="1" w:unhideWhenUsed="1"/>
+    <w:lsdException w:name="Table Grid" w:uiPriority="59"/>
+    <w:lsdException w:name="Table Theme" w:semiHidden="1" w:unhideWhenUsed="1"/>
+    <w:lsdException w:name="Placeholder Text" w:semiHidden="1"/>
+    <w:lsdException w:name="No Spacing" w:uiPriority="1" w:qFormat="1"/>
+    <w:lsdException w:name="Light Shading" w:uiPriority="60"/>
+    <w:lsdException w:name="Light List" w:uiPriority="61"/>
+    <w:lsdException w:name="Light Grid" w:uiPriority="62"/>
+    <w:lsdException w:name="Medium Shading 1" w:uiPriority="63"/>
+    <w:lsdException w:name="Medium Shading 2" w:uiPriority="64"/>
+    <w:lsdException w:name="Medium List 1" w:uiPriority="65"/>
+    <w:lsdException w:name="Medium List 2" w:uiPriority="66"/>
+    <w:lsdException w:name="Medium Grid 1" w:uiPriority="67"/>
+    <w:lsdException w:name="Medium Grid 2" w:uiPriority="68"/>
+    <w:lsdException w:name="Medium Grid 3" w:uiPriority="69"/>
+    <w:lsdException w:name="Dark List" w:uiPriority="70"/>
+    <w:lsdException w:name="Colorful Shading" w:uiPriority="71"/>
+    <w:lsdException w:name="Colorful List" w:uiPriority="72"/>
+    <w:lsdException w:name="Colorful Grid" w:uiPriority="73"/>
+    <w:lsdException w:name="Light Shading Accent 1" w:uiPriority="60"/>
+    <w:lsdException w:name="Light List Accent 1" w:uiPriority="61"/>
+    <w:lsdException w:name="Light Grid Accent 1" w:uiPriority="62"/>
+    <w:lsdException w:name="Medium Shading 1 Accent 1" w:uiPriority="63"/>
+    <w:lsdException w:name="Medium Shading 2 Accent 1" w:uiPriority="64"/>
+    <w:lsdException w:name="Medium List 1 Accent 1" w:uiPriority="65"/>
+    <w:lsdException w:name="Revision" w:semiHidden="1"/>
+    <w:lsdException w:name="List Paragraph" w:uiPriority="34" w:qFormat="1"/>
+    <w:lsdException w:name="Quote" w:uiPriority="29" w:qFormat="1"/>
+    <w:lsdException w:name="Intense Quote" w:uiPriority="30" w:qFormat="1"/>
+    <w:lsdException w:name="Medium List 2 Accent 1" w:uiPriority="66"/>
+    <w:lsdException w:name="Medium Grid 1 Accent 1" w:uiPriority="67"/>
+    <w:lsdException w:name="Medium Grid 2 Accent 1" w:uiPriority="68"/>
+    <w:lsdException w:name="Medium Grid 3 Accent 1" w:uiPriority="69"/>
+    <w:lsdException w:name="Dark List Accent 1" w:uiPriority="70"/>
+    <w:lsdException w:name="Colorful Shading Accent 1" w:uiPriority="71"/>
+    <w:lsdException w:name="Colorful List Accent 1" w:uiPriority="72"/>
+    <w:lsdException w:name="Colorful Grid Accent 1" w:uiPriority="73"/>
+    <w:lsdException w:name="Light Shading Accent 2" w:uiPriority="60"/>
+    <w:lsdException w:name="Light List Accent 2" w:uiPriority="61"/>
+    <w:lsdException w:name="Light Grid Accent 2" w:uiPriority="62"/>
+    <w:lsdException w:name="Medium Shading 1 Accent 2" w:uiPriority="63"/>
+    <w:lsdException w:name="Medium Shading 2 Accent 2" w:uiPriority="64"/>
+    <w:lsdException w:name="Medium List 1 Accent 2" w:uiPriority="65"/>
+    <w:lsdException w:name="Medium List 2 Accent 2" w:uiPriority="66"/>
+    <w:lsdException w:name="Medium Grid 1 Accent 2" w:uiPriority="67"/>
+    <w:lsdException w:name="Medium Grid 2 Accent 2" w:uiPriority="68"/>
+    <w:lsdException w:name="Medium Grid 3 Accent 2" w:uiPriority="69"/>
+    <w:lsdException w:name="Dark List Accent 2" w:uiPriority="70"/>
+    <w:lsdException w:name="Colorful Shading Accent 2" w:uiPriority="71"/>
+    <w:lsdException w:name="Colorful List Accent 2" w:uiPriority="72"/>
+    <w:lsdException w:name="Colorful Grid Accent 2" w:uiPriority="73"/>
+    <w:lsdException w:name="Light Shading Accent 3" w:uiPriority="60"/>
+    <w:lsdException w:name="Light List Accent 3" w:uiPriority="61"/>
+    <w:lsdException w:name="Light Grid Accent 3" w:uiPriority="62"/>
+    <w:lsdException w:name="Medium Shading 1 Accent 3" w:uiPriority="63"/>
+    <w:lsdException w:name="Medium Shading 2 Accent 3" w:uiPriority="64"/>
+    <w:lsdException w:name="Medium List 1 Accent 3" w:uiPriority="65"/>
+    <w:lsdException w:name="Medium List 2 Accent 3" w:uiPriority="66"/>
+    <w:lsdException w:name="Medium Grid 1 Accent 3" w:uiPriority="67"/>
+    <w:lsdException w:name="Medium Grid 2 Accent 3" w:uiPriority="68"/>
+    <w:lsdException w:name="Medium Grid 3 Accent 3" w:uiPriority="69"/>
+    <w:lsdException w:name="Dark List Accent 3" w:uiPriority="70"/>
+    <w:lsdException w:name="Colorful Shading Accent 3" w:uiPriority="71"/>
+    <w:lsdException w:name="Colorful List Accent 3" w:uiPriority="72"/>
+    <w:lsdException w:name="Colorful Grid Accent 3" w:uiPriority="73"/>
+    <w:lsdException w:name="Light Shading Accent 4" w:uiPriority="60"/>
+    <w:lsdException w:name="Light List Accent 4" w:uiPriority="61"/>
+    <w:lsdException w:name="Light Grid Accent 4" w:uiPriority="62"/>
+    <w:lsdException w:name="Medium Shading 1 Accent 4" w:uiPriority="63"/>
+    <w:lsdException w:name="Medium Shading 2 Accent 4" w:uiPriority="64"/>
+    <w:lsdException w:name="Medium List 1 Accent 4" w:uiPriority="65"/>
+    <w:lsdException w:name="Medium List 2 Accent 4" w:uiPriority="66"/>
+    <w:lsdException w:name="Medium Grid 1 Accent 4" w:uiPriority="67"/>
+    <w:lsdException w:name="Medium Grid 2 Accent 4" w:uiPriority="68"/>
+    <w:lsdException w:name="Medium Grid 3 Accent 4" w:uiPriority="69"/>
+    <w:lsdException w:name="Dark List Accent 4" w:uiPriority="70"/>
+    <w:lsdException w:name="Colorful Shading Accent 4" w:uiPriority="71"/>
+    <w:lsdException w:name="Colorful List Accent 4" w:uiPriority="72"/>
+    <w:lsdException w:name="Colorful Grid Accent 4" w:uiPriority="73"/>
+    <w:lsdException w:name="Light Shading Accent 5" w:uiPriority="60"/>
+    <w:lsdException w:name="Light List Accent 5" w:uiPriority="61"/>
+    <w:lsdException w:name="Light Grid Accent 5" w:uiPriority="62"/>
+    <w:lsdException w:name="Medium Shading 1 Accent 5" w:uiPriority="63"/>
+    <w:lsdException w:name="Medium Shading 2 Accent 5" w:uiPriority="64"/>
+    <w:lsdException w:name="Medium List 1 Accent 5" w:uiPriority="65"/>
+    <w:lsdException w:name="Medium List 2 Accent 5" w:uiPriority="66"/>
+    <w:lsdException w:name="Medium Grid 1 Accent 5" w:uiPriority="67"/>
+    <w:lsdException w:name="Medium Grid 2 Accent 5" w:uiPriority="68"/>
+    <w:lsdException w:name="Medium Grid 3 Accent 5" w:uiPriority="69"/>
+    <w:lsdException w:name="Dark List Accent 5" w:uiPriority="70"/>
+    <w:lsdException w:name="Colorful Shading Accent 5" w:uiPriority="71"/>
+    <w:lsdException w:name="Colorful List Accent 5" w:uiPriority="72"/>
+    <w:lsdException w:name="Colorful Grid Accent 5" w:uiPriority="73"/>
+    <w:lsdException w:name="Light Shading Accent 6" w:uiPriority="60"/>
+    <w:lsdException w:name="Light List Accent 6" w:uiPriority="61"/>
+    <w:lsdException w:name="Light Grid Accent 6" w:uiPriority="62"/>
+    <w:lsdException w:name="Medium Shading 1 Accent 6" w:uiPriority="63"/>
+    <w:lsdException w:name="Medium Shading 2 Accent 6" w:uiPriority="64"/>
+    <w:lsdException w:name="Medium List 1 Accent 6" w:uiPriority="65"/>
+    <w:lsdException w:name="Medium List 2 Accent 6" w:uiPriority="66"/>
+    <w:lsdException w:name="Medium Grid 1 Accent 6" w:uiPriority="67"/>
+    <w:lsdException w:name="Medium Grid 2 Accent 6" w:uiPriority="68"/>
+    <w:lsdException w:name="Medium Grid 3 Accent 6" w:uiPriority="69"/>
+    <w:lsdException w:name="Dark List Accent 6" w:uiPriority="70"/>
+    <w:lsdException w:name="Colorful Shading Accent 6" w:uiPriority="71"/>
+    <w:lsdException w:name="Colorful List Accent 6" w:uiPriority="72"/>
+    <w:lsdException w:name="Colorful Grid Accent 6" w:uiPriority="73"/>
+    <w:lsdException w:name="Subtle Emphasis" w:uiPriority="19" w:qFormat="1"/>
+    <w:lsdException w:name="Intense Emphasis" w:uiPriority="21" w:qFormat="1"/>
+    <w:lsdException w:name="Subtle Reference" w:uiPriority="31" w:qFormat="1"/>
+    <w:lsdException w:name="Intense Reference" w:uiPriority="32" w:qFormat="1"/>
+    <w:lsdException w:name="Book Title" w:uiPriority="33" w:qFormat="1"/>
+    <w:lsdException w:name="Bibliography" w:semiHidden="1" w:uiPriority="37" w:unhideWhenUsed="1"/>
+    <w:lsdException w:name="TOC Heading" w:semiHidden="1" w:uiPriority="39" w:unhideWhenUsed="1" w:qFormat="1"/>
+    <w:lsdException w:name="Plain Table 5" w:semiHidden="1" w:unhideWhenUsed="1"/>
+    <w:lsdException w:name="Grid Table Light" w:semiHidden="1" w:unhideWhenUsed="1"/>
+    <w:lsdException w:name="Grid Table 1 Light" w:semiHidden="1" w:unhideWhenUsed="1"/>
+    <w:lsdException w:name="Grid Table 2" w:semiHidden="1" w:unhideWhenUsed="1"/>
+    <w:lsdException w:name="Grid Table 3" w:semiHidden="1" w:unhideWhenUsed="1"/>
+    <w:lsdException w:name="Grid Table 4" w:uiPriority="49"/>
+    <w:lsdException w:name="Grid Table 5 Dark" w:uiPriority="50"/>
+    <w:lsdException w:name="Grid Table 6 Colorful" w:uiPriority="51"/>
+    <w:lsdException w:name="Grid Table 7 Colorful" w:uiPriority="52"/>
+    <w:lsdException w:name="Grid Table 1 Light Accent 1" w:uiPriority="46"/>
+    <w:lsdException w:name="Grid Table 2 Accent 1" w:uiPriority="47"/>
+    <w:lsdException w:name="Grid Table 3 Accent 1" w:uiPriority="48"/>
+    <w:lsdException w:name="Grid Table 4 Accent 1" w:uiPriority="49"/>
+    <w:lsdException w:name="Grid Table 5 Dark Accent 1" w:uiPriority="50"/>
+    <w:lsdException w:name="Grid Table 6 Colorful Accent 1" w:uiPriority="51"/>
+    <w:lsdException w:name="Grid Table 7 Colorful Accent 1" w:uiPriority="52"/>
+    <w:lsdException w:name="Grid Table 1 Light Accent 2" w:uiPriority="46"/>
+    <w:lsdException w:name="Grid Table 2 Accent 2" w:uiPriority="47"/>
+    <w:lsdException w:name="Grid Table 3 Accent 2" w:uiPriority="48"/>
+    <w:lsdException w:name="Grid Table 4 Accent 2" w:uiPriority="49"/>
+    <w:lsdException w:name="Grid Table 5 Dark Accent 2" w:uiPriority="50"/>
+    <w:lsdException w:name="Grid Table 6 Colorful Accent 2" w:uiPriority="51"/>
+    <w:lsdException w:name="Grid Table 7 Colorful Accent 2" w:uiPriority="52"/>
+    <w:lsdException w:name="Grid Table 1 Light Accent 3" w:uiPriority="46"/>
+    <w:lsdException w:name="Grid Table 2 Accent 3" w:uiPriority="47"/>
+    <w:lsdException w:name="Grid Table 3 Accent 3" w:uiPriority="48"/>
+    <w:lsdException w:name="Grid Table 4 Accent 3" w:uiPriority="49"/>
+    <w:lsdException w:name="Grid Table 5 Dark Accent 3" w:uiPriority="50"/>
+    <w:lsdException w:name="Grid Table 6 Colorful Accent 3" w:uiPriority="51"/>
+    <w:lsdException w:name="Grid Table 7 Colorful Accent 3" w:uiPriority="52"/>
+    <w:lsdException w:name="Grid Table 1 Light Accent 4" w:uiPriority="46"/>
+    <w:lsdException w:name="Grid Table 2 Accent 4" w:uiPriority="47"/>
+    <w:lsdException w:name="Grid Table 3 Accent 4" w:uiPriority="48"/>
+    <w:lsdException w:name="Grid Table 4 Accent 4" w:uiPriority="49"/>
+    <w:lsdException w:name="Grid Table 5 Dark Accent 4" w:uiPriority="50"/>
+    <w:lsdException w:name="Grid Table 6 Colorful Accent 4" w:uiPriority="51"/>
+    <w:lsdException w:name="Grid Table 7 Colorful Accent 4" w:uiPriority="52"/>
+    <w:lsdException w:name="Grid Table 1 Light Accent 5" w:uiPriority="46"/>
+    <w:lsdException w:name="Grid Table 2 Accent 5" w:uiPriority="47"/>
+    <w:lsdException w:name="Grid Table 3 Accent 5" w:uiPriority="48"/>
+    <w:lsdException w:name="Grid Table 4 Accent 5" w:uiPriority="49"/>
+    <w:lsdException w:name="Grid Table 5 Dark Accent 5" w:uiPriority="50"/>
+    <w:lsdException w:name="Grid Table 6 Colorful Accent 5" w:uiPriority="51"/>
+    <w:lsdException w:name="Grid Table 7 Colorful Accent 5" w:uiPriority="52"/>
+    <w:lsdException w:name="Grid Table 1 Light Accent 6" w:uiPriority="46"/>
+    <w:lsdException w:name="Grid Table 2 Accent 6" w:uiPriority="47"/>
+    <w:lsdException w:name="Grid Table 3 Accent 6" w:uiPriority="48"/>
+    <w:lsdException w:name="Grid Table 4 Accent 6" w:uiPriority="49"/>
+    <w:lsdException w:name="Grid Table 5 Dark Accent 6" w:uiPriority="50"/>
+    <w:lsdException w:name="Grid Table 6 Colorful Accent 6" w:uiPriority="51"/>
+    <w:lsdException w:name="Grid Table 7 Colorful Accent 6" w:uiPriority="52"/>
+    <w:lsdException w:name="List Table 1 Light" w:uiPriority="46"/>
+    <w:lsdException w:name="List Table 2" w:uiPriority="47"/>
+    <w:lsdException w:name="List Table 3" w:uiPriority="48"/>
+    <w:lsdException w:name="List Table 4" w:uiPriority="49"/>
+    <w:lsdException w:name="List Table 5 Dark" w:uiPriority="50"/>
+    <w:lsdException w:name="List Table 6 Colorful" w:uiPriority="51"/>
+    <w:lsdException w:name="List Table 7 Colorful" w:uiPriority="52"/>
+    <w:lsdException w:name="List Table 1 Light Accent 1" w:uiPriority="46"/>
+    <w:lsdException w:name="List Table 2 Accent 1" w:uiPriority="47"/>
+    <w:lsdException w:name="List Table 3 Accent 1" w:uiPriority="48"/>
+    <w:lsdException w:name="List Table 4 Accent 1" w:uiPriority="49"/>
+    <w:lsdException w:name="List Table 5 Dark Accent 1" w:uiPriority="50"/>
+    <w:lsdException w:name="List Table 6 Colorful Accent 1" w:uiPriority="51"/>
+    <w:lsdException w:name="List Table 7 Colorful Accent 1" w:uiPriority="52"/>
+    <w:lsdException w:name="List Table 1 Light Accent 2" w:uiPriority="46"/>
+    <w:lsdException w:name="List Table 2 Accent 2" w:uiPriority="47"/>
+    <w:lsdException w:name="List Table 3 Accent 2" w:uiPriority="48"/>
+    <w:lsdException w:name="List Table 4 Accent 2" w:uiPriority="49"/>
+    <w:lsdException w:name="List Table 5 Dark Accent 2" w:uiPriority="50"/>
+    <w:lsdException w:name="List Table 6 Colorful Accent 2" w:uiPriority="51"/>
+    <w:lsdException w:name="List Table 7 Colorful Accent 2" w:uiPriority="52"/>
+    <w:lsdException w:name="List Table 1 Light Accent 3" w:uiPriority="46"/>
+    <w:lsdException w:name="List Table 2 Accent 3" w:uiPriority="47"/>
+    <w:lsdException w:name="List Table 3 Accent 3" w:uiPriority="48"/>
+    <w:lsdException w:name="List Table 4 Accent 3" w:uiPriority="49"/>
+    <w:lsdException w:name="List Table 5 Dark Accent 3" w:uiPriority="50"/>
+    <w:lsdException w:name="List Table 6 Colorful Accent 3" w:uiPriority="51"/>
+    <w:lsdException w:name="List Table 7 Colorful Accent 3" w:uiPriority="52"/>
+    <w:lsdException w:name="List Table 1 Light Accent 4" w:uiPriority="46"/>
+    <w:lsdException w:name="List Table 2 Accent 4" w:uiPriority="47"/>
+    <w:lsdException w:name="List Table 3 Accent 4" w:uiPriority="48"/>
+    <w:lsdException w:name="List Table 4 Accent 4" w:uiPriority="49"/>
+    <w:lsdException w:name="List Table 5 Dark Accent 4" w:uiPriority="50"/>
+    <w:lsdException w:name="List Table 6 Colorful Accent 4" w:uiPriority="51"/>
+    <w:lsdException w:name="List Table 7 Colorful Accent 4" w:uiPriority="52"/>
+    <w:lsdException w:name="List Table 1 Light Accent 5" w:uiPriority="46"/>
+    <w:lsdException w:name="List Table 2 Accent 5" w:uiPriority="47"/>
+    <w:lsdException w:name="List Table 3 Accent 5" w:uiPriority="48"/>
+    <w:lsdException w:name="List Table 4 Accent 5" w:uiPriority="49"/>
+    <w:lsdException w:name="List Table 5 Dark Accent 5" w:uiPriority="50"/>
+    <w:lsdException w:name="List Table 6 Colorful Accent 5" w:uiPriority="51"/>
+    <w:lsdException w:name="List Table 7 Colorful Accent 5" w:uiPriority="52"/>
+    <w:lsdException w:name="List Table 1 Light Accent 6" w:uiPriority="46"/>
+    <w:lsdException w:name="List Table 2 Accent 6" w:uiPriority="47"/>
+    <w:lsdException w:name="List Table 3 Accent 6" w:uiPriority="48"/>
+    <w:lsdException w:name="List Table 4 Accent 6" w:uiPriority="49"/>
+    <w:lsdException w:name="List Table 5 Dark Accent 6" w:uiPriority="50"/>
+    <w:lsdException w:name="List Table 6 Colorful Accent 6" w:uiPriority="51"/>
+    <w:lsdException w:name="List Table 7 Colorful Accent 6" w:uiPriority="52"/>
+    <w:lsdException w:name="Mention" w:semiHidden="1" w:unhideWhenUsed="1"/>
+    <w:lsdException w:name="Smart Hyperlink" w:semiHidden="1" w:unhideWhenUsed="1"/>
+    <w:lsdException w:name="Hashtag" w:semiHidden="1" w:unhideWhenUsed="1"/>
+    <w:lsdException w:name="Unresolved Mention" w:semiHidden="1" w:unhideWhenUsed="1"/>
+    <w:lsdException w:name="Smart Link" w:semiHidden="1" w:unhideWhenUsed="1"/>
   </w:latentStyles>
   <w:style w:type="paragraph" w:default="1" w:styleId="Normal">
     <w:name w:val="Normal"/>

</xml_diff>

<commit_message>
gdd y fragmento de planificacion
</commit_message>
<xml_diff>
--- a/DistrictDanceBattleGDD.docx
+++ b/DistrictDanceBattleGDD.docx
@@ -547,8 +547,6 @@
       <w:r>
         <w:t>...........................Pag.8</w:t>
       </w:r>
-      <w:bookmarkStart w:id="0" w:name="_GoBack"/>
-      <w:bookmarkEnd w:id="0"/>
     </w:p>
     <w:p>
       <w:pPr>
@@ -1271,18 +1269,50 @@
         <w:t>.</w:t>
       </w:r>
     </w:p>
-    <w:p/>
-    <w:p/>
+    <w:p>
+      <w:r>
+        <w:t>Cabe destacar el sistema de puntos basado en una barra de estrellas que se rellenan y se iluminan según la puntuación, las estrellas se dividen en 5 partes de la barra que se iluminarán con 1/6 nuevo de progresión de la barra, es decir si llevamos 2/6 de la puntuación se habrán iluminado dos estrellas ya que si fuera de 1/5 solo se obtendría la 5ª estrella con la puntuación perfecta.</w:t>
+      </w:r>
+    </w:p>
+    <w:p>
+      <w:pPr>
+        <w:widowControl w:val="0"/>
+        <w:autoSpaceDE w:val="0"/>
+        <w:autoSpaceDN w:val="0"/>
+        <w:adjustRightInd w:val="0"/>
+        <w:spacing w:line="280" w:lineRule="atLeast"/>
+        <w:rPr>
+          <w:rFonts w:ascii="Times" w:hAnsi="Times" w:cs="Times"/>
+          <w:color w:val="000000"/>
+        </w:rPr>
+      </w:pPr>
+      <w:r>
+        <w:rPr>
+          <w:rFonts w:ascii="Times" w:hAnsi="Times" w:cs="Times"/>
+          <w:color w:val="000000"/>
+        </w:rPr>
+        <w:t xml:space="preserve"> </w:t>
+      </w:r>
+      <w:r>
+        <w:rPr>
+          <w:rFonts w:ascii="Times" w:hAnsi="Times" w:cs="Times"/>
+          <w:color w:val="000000"/>
+        </w:rPr>
+        <w:t>La barra de tiempo se adapta a la longitud de las canciones y modifica su velocidad según la duración de estas.</w:t>
+      </w:r>
+      <w:bookmarkStart w:id="0" w:name="_GoBack"/>
+      <w:bookmarkEnd w:id="0"/>
+    </w:p>
     <w:p>
       <w:r>
         <w:rPr>
           <w:noProof/>
         </w:rPr>
         <w:drawing>
-          <wp:inline distT="0" distB="0" distL="0" distR="0" wp14:anchorId="563E5D2F" wp14:editId="13CED492">
-            <wp:extent cx="5381625" cy="3038475"/>
-            <wp:effectExtent l="0" t="0" r="9525" b="9525"/>
-            <wp:docPr id="3" name="Picture 3"/>
+          <wp:inline distT="0" distB="0" distL="0" distR="0" wp14:anchorId="087D8B84" wp14:editId="7796C941">
+            <wp:extent cx="5944235" cy="3395980"/>
+            <wp:effectExtent l="0" t="0" r="0" b="7620"/>
+            <wp:docPr id="38" name="Imagen 38" descr="Macintosh HD:Users:albertoibortzocar:Desktop:Captura de pantalla 2019-05-17 a las 18.44.23.png"/>
             <wp:cNvGraphicFramePr>
               <a:graphicFrameLocks xmlns:a="http://schemas.openxmlformats.org/drawingml/2006/main" noChangeAspect="1"/>
             </wp:cNvGraphicFramePr>
@@ -1290,7 +1320,7 @@
               <a:graphicData uri="http://schemas.openxmlformats.org/drawingml/2006/picture">
                 <pic:pic xmlns:pic="http://schemas.openxmlformats.org/drawingml/2006/picture">
                   <pic:nvPicPr>
-                    <pic:cNvPr id="0" name="Picture 1"/>
+                    <pic:cNvPr id="0" name="Picture 7" descr="Macintosh HD:Users:albertoibortzocar:Desktop:Captura de pantalla 2019-05-17 a las 18.44.23.png"/>
                     <pic:cNvPicPr>
                       <a:picLocks noChangeAspect="1" noChangeArrowheads="1"/>
                     </pic:cNvPicPr>
@@ -1311,7 +1341,7 @@
                   <pic:spPr bwMode="auto">
                     <a:xfrm>
                       <a:off x="0" y="0"/>
-                      <a:ext cx="5381625" cy="3038475"/>
+                      <a:ext cx="5946332" cy="3397178"/>
                     </a:xfrm>
                     <a:prstGeom prst="rect">
                       <a:avLst/>
@@ -1329,6 +1359,7 @@
       </w:r>
     </w:p>
     <w:p/>
+    <w:p/>
     <w:p>
       <w:r>
         <w:t>(pantalla del primer nivel del juego En ella podemos ver todos los elementos mencionados)</w:t>
@@ -1480,7 +1511,11 @@
         <w:t xml:space="preserve">, </w:t>
       </w:r>
       <w:r>
-        <w:t xml:space="preserve"> Opciones y Salir; al seleccionar Nueva Partida (será obligatorio jugar </w:t>
+        <w:t xml:space="preserve"> Opciones y Salir; al seleccionar Nueva Partida </w:t>
+      </w:r>
+      <w:r>
+        <w:lastRenderedPageBreak/>
+        <w:t xml:space="preserve">(será obligatorio jugar </w:t>
       </w:r>
       <w:r>
         <w:t>al tutorial) aparecerá</w:t>
@@ -1528,11 +1563,7 @@
         <w:t xml:space="preserve"> </w:t>
       </w:r>
       <w:r>
-        <w:t xml:space="preserve">Al finalizar este, comenzará el nivel. Al terminar el nivel saltará al estado de fin de nivel. Tras pasar este menú, saldrá otro diálogo, que variará dependiendo de si </w:t>
-      </w:r>
-      <w:r>
-        <w:lastRenderedPageBreak/>
-        <w:t xml:space="preserve">conseguimos superar el nivel, o fallamos en el intento. Tras ello, volveremos al mapa, donde aparecerán desbloqueados nuevos niveles si </w:t>
+        <w:t xml:space="preserve">Al finalizar este, comenzará el nivel. Al terminar el nivel saltará al estado de fin de nivel. Tras pasar este menú, saldrá otro diálogo, que variará dependiendo de si conseguimos superar el nivel, o fallamos en el intento. Tras ello, volveremos al mapa, donde aparecerán desbloqueados nuevos niveles si </w:t>
       </w:r>
       <w:r>
         <w:t>procede.</w:t>
@@ -1679,6 +1710,7 @@
         <w:rPr>
           <w:b/>
         </w:rPr>
+        <w:lastRenderedPageBreak/>
         <w:t xml:space="preserve">7.1 </w:t>
       </w:r>
       <w:r>
@@ -2085,11 +2117,7 @@
         <w:t>enú de selección de zona del mapa</w:t>
       </w:r>
       <w:r>
-        <w:t xml:space="preserve">, el cual consistirá en una imagen plana, que representa una ciudad dividida en cinco barrios (los cuales en principio serán Vallecas, Barrio Salamanca, Ciudad Universitaria, Centro y </w:t>
-      </w:r>
-      <w:r>
-        <w:lastRenderedPageBreak/>
-        <w:t>Retiro). Al seleccionar uno aparecerá una pestaña que mostrará el enemigo a enfrentar y su dificultad. Desde este nuevo menú emergente se podrá seleccionar si queremos el modo para uno o dos jugadores, y si queremos la dificultad normal o difícil.</w:t>
+        <w:t>, el cual consistirá en una imagen plana, que representa una ciudad dividida en cinco barrios (los cuales en principio serán Vallecas, Barrio Salamanca, Ciudad Universitaria, Centro y Retiro). Al seleccionar uno aparecerá una pestaña que mostrará el enemigo a enfrentar y su dificultad. Desde este nuevo menú emergente se podrá seleccionar si queremos el modo para uno o dos jugadores, y si queremos la dificultad normal o difícil.</w:t>
       </w:r>
       <w:r>
         <w:rPr>
@@ -6006,7 +6034,7 @@
         <w:rStyle w:val="Nmerodepgina"/>
         <w:noProof/>
       </w:rPr>
-      <w:t>1</w:t>
+      <w:t>3</w:t>
     </w:r>
     <w:r>
       <w:rPr>
@@ -7383,6 +7411,7 @@
   <w:style w:type="character" w:default="1" w:styleId="Fuentedeprrafopredeter">
     <w:name w:val="Default Paragraph Font"/>
     <w:uiPriority w:val="1"/>
+    <w:semiHidden/>
     <w:unhideWhenUsed/>
   </w:style>
   <w:style w:type="table" w:default="1" w:styleId="Tablanormal">
@@ -7688,6 +7717,7 @@
   <w:style w:type="character" w:default="1" w:styleId="Fuentedeprrafopredeter">
     <w:name w:val="Default Paragraph Font"/>
     <w:uiPriority w:val="1"/>
+    <w:semiHidden/>
     <w:unhideWhenUsed/>
   </w:style>
   <w:style w:type="table" w:default="1" w:styleId="Tablanormal">
@@ -8150,7 +8180,7 @@
 </file>
 
 <file path=customXml/itemProps1.xml><?xml version="1.0" encoding="utf-8"?>
-<ds:datastoreItem xmlns:ds="http://schemas.openxmlformats.org/officeDocument/2006/customXml" ds:itemID="{B7380735-C371-B24A-ABE8-14CA58BEEC4C}">
+<ds:datastoreItem xmlns:ds="http://schemas.openxmlformats.org/officeDocument/2006/customXml" ds:itemID="{1C2AAE56-12AF-EE42-BEB3-FE71FC4F8317}">
   <ds:schemaRefs>
     <ds:schemaRef ds:uri="http://schemas.openxmlformats.org/officeDocument/2006/bibliography"/>
   </ds:schemaRefs>

</xml_diff>